<commit_message>
updated methodology pic and other necessary changes
</commit_message>
<xml_diff>
--- a/Documents/Final-Dacademe.docx
+++ b/Documents/Final-Dacademe.docx
@@ -196,7 +196,6 @@
           <w:dataBinding w:prefixMappings="xmlns:ns0='http://purl.org/dc/elements/1.1/' xmlns:ns1='http://schemas.openxmlformats.org/package/2006/metadata/core-properties' " w:xpath="/ns1:coreProperties[1]/ns0:title[1]" w:storeItemID="{6C3C8BC8-F283-45AE-878A-BAB7291924A1}"/>
           <w:text/>
         </w:sdtPr>
-        <w:sdtEndPr/>
         <w:sdtContent>
           <w:r>
             <w:rPr>
@@ -204,7 +203,23 @@
               <w:sz w:val="28"/>
               <w:szCs w:val="28"/>
             </w:rPr>
-            <w:t>Decentralize academy ‘D-academe’</w:t>
+            <w:t>Decentralize A</w:t>
+          </w:r>
+          <w:r>
+            <w:rPr>
+              <w:bCs/>
+              <w:sz w:val="28"/>
+              <w:szCs w:val="28"/>
+            </w:rPr>
+            <w:t>cademy ‘D-A</w:t>
+          </w:r>
+          <w:r>
+            <w:rPr>
+              <w:bCs/>
+              <w:sz w:val="28"/>
+              <w:szCs w:val="28"/>
+            </w:rPr>
+            <w:t>cademe’</w:t>
           </w:r>
         </w:sdtContent>
       </w:sdt>
@@ -287,11 +302,19 @@
           <w:szCs w:val="28"/>
         </w:rPr>
       </w:pPr>
+      <w:proofErr w:type="spellStart"/>
       <w:r>
         <w:rPr>
           <w:rFonts w:cs="Times New Roman"/>
         </w:rPr>
-        <w:t>Pokhara University</w:t>
+        <w:t>Pokhara</w:t>
+      </w:r>
+      <w:proofErr w:type="spellEnd"/>
+      <w:r>
+        <w:rPr>
+          <w:rFonts w:cs="Times New Roman"/>
+        </w:rPr>
+        <w:t xml:space="preserve"> University</w:t>
       </w:r>
     </w:p>
     <w:p>
@@ -452,7 +475,6 @@
             <w:dataBinding w:prefixMappings="xmlns:ns0='http://purl.org/dc/elements/1.1/' xmlns:ns1='http://schemas.openxmlformats.org/package/2006/metadata/core-properties' " w:xpath="/ns1:coreProperties[1]/ns0:creator[1]" w:storeItemID="{6C3C8BC8-F283-45AE-878A-BAB7291924A1}"/>
             <w:text/>
           </w:sdtPr>
-          <w:sdtEndPr/>
           <w:sdtContent>
             <w:tc>
               <w:tcPr>
@@ -466,12 +488,28 @@
                     <w:rFonts w:cs="Times New Roman"/>
                   </w:rPr>
                 </w:pPr>
+                <w:proofErr w:type="spellStart"/>
                 <w:r>
                   <w:rPr>
                     <w:rFonts w:cs="Times New Roman"/>
                   </w:rPr>
-                  <w:t>Sangam Subedi</w:t>
+                  <w:t>Sangam</w:t>
                 </w:r>
+                <w:proofErr w:type="spellEnd"/>
+                <w:r>
+                  <w:rPr>
+                    <w:rFonts w:cs="Times New Roman"/>
+                  </w:rPr>
+                  <w:t xml:space="preserve"> </w:t>
+                </w:r>
+                <w:proofErr w:type="spellStart"/>
+                <w:r>
+                  <w:rPr>
+                    <w:rFonts w:cs="Times New Roman"/>
+                  </w:rPr>
+                  <w:t>Subedi</w:t>
+                </w:r>
+                <w:proofErr w:type="spellEnd"/>
               </w:p>
             </w:tc>
           </w:sdtContent>
@@ -565,8 +603,16 @@
               <w:rPr>
                 <w:rFonts w:cs="Times New Roman"/>
               </w:rPr>
-              <w:t>Amit Baral</w:t>
-            </w:r>
+              <w:t xml:space="preserve">Amit </w:t>
+            </w:r>
+            <w:proofErr w:type="spellStart"/>
+            <w:r>
+              <w:rPr>
+                <w:rFonts w:cs="Times New Roman"/>
+              </w:rPr>
+              <w:t>Baral</w:t>
+            </w:r>
+            <w:proofErr w:type="spellEnd"/>
           </w:p>
         </w:tc>
         <w:tc>
@@ -655,11 +701,19 @@
                 <w:rFonts w:cs="Times New Roman"/>
               </w:rPr>
             </w:pPr>
-            <w:r>
-              <w:rPr>
-                <w:rFonts w:cs="Times New Roman"/>
-              </w:rPr>
-              <w:t xml:space="preserve">Prabin Shrestha </w:t>
+            <w:proofErr w:type="spellStart"/>
+            <w:r>
+              <w:rPr>
+                <w:rFonts w:cs="Times New Roman"/>
+              </w:rPr>
+              <w:t>Prabin</w:t>
+            </w:r>
+            <w:proofErr w:type="spellEnd"/>
+            <w:r>
+              <w:rPr>
+                <w:rFonts w:cs="Times New Roman"/>
+              </w:rPr>
+              <w:t xml:space="preserve"> Shrestha </w:t>
             </w:r>
           </w:p>
         </w:tc>
@@ -848,7 +902,15 @@
         <w:t>We would like to express our gratitude to our BCA coordinator Mr.</w:t>
       </w:r>
       <w:r>
-        <w:t xml:space="preserve"> Kundan Chaudhary</w:t>
+        <w:t xml:space="preserve"> </w:t>
+      </w:r>
+      <w:proofErr w:type="spellStart"/>
+      <w:r>
+        <w:t>Kundan</w:t>
+      </w:r>
+      <w:proofErr w:type="spellEnd"/>
+      <w:r>
+        <w:t xml:space="preserve"> Chaudhary</w:t>
       </w:r>
       <w:r>
         <w:t xml:space="preserve">, Project supervisor </w:t>
@@ -875,7 +937,25 @@
           <w:bCs/>
           <w:szCs w:val="24"/>
         </w:rPr>
-        <w:t xml:space="preserve">Sunil Sapkota </w:t>
+        <w:t xml:space="preserve">Sunil </w:t>
+      </w:r>
+      <w:proofErr w:type="spellStart"/>
+      <w:r>
+        <w:rPr>
+          <w:rFonts w:cs="Times New Roman"/>
+          <w:bCs/>
+          <w:szCs w:val="24"/>
+        </w:rPr>
+        <w:t>Sapkota</w:t>
+      </w:r>
+      <w:proofErr w:type="spellEnd"/>
+      <w:r>
+        <w:rPr>
+          <w:rFonts w:cs="Times New Roman"/>
+          <w:bCs/>
+          <w:szCs w:val="24"/>
+        </w:rPr>
+        <w:t xml:space="preserve"> </w:t>
       </w:r>
       <w:r>
         <w:t xml:space="preserve">and LA Grandee International Collage for their support and contributions to the development of our </w:t>
@@ -899,7 +979,21 @@
         <w:rPr>
           <w:rFonts w:cs="Times New Roman"/>
         </w:rPr>
-        <w:t xml:space="preserve"> in partial fulfilment of the requirements for BCA (Bachelor of Computer Application) program under Pokhara University.</w:t>
+        <w:t xml:space="preserve"> in partial fulfilment of the requirements for BCA (Bachelor of Computer Application) program under </w:t>
+      </w:r>
+      <w:proofErr w:type="spellStart"/>
+      <w:r>
+        <w:rPr>
+          <w:rFonts w:cs="Times New Roman"/>
+        </w:rPr>
+        <w:t>Pokhara</w:t>
+      </w:r>
+      <w:proofErr w:type="spellEnd"/>
+      <w:r>
+        <w:rPr>
+          <w:rFonts w:cs="Times New Roman"/>
+        </w:rPr>
+        <w:t xml:space="preserve"> University.</w:t>
       </w:r>
       <w:r>
         <w:t xml:space="preserve"> Our project was made possible by the effort and dedication of our team members. We thank our dedicated team for their hard work and contributions to the game. We are grateful for the guidance and mentorship provided by our respected sir </w:t>
@@ -910,14 +1004,24 @@
           <w:bCs/>
           <w:szCs w:val="24"/>
         </w:rPr>
-        <w:t>Mr. Sunil Sapkota</w:t>
-      </w:r>
+        <w:t xml:space="preserve">Mr. Sunil </w:t>
+      </w:r>
+      <w:proofErr w:type="spellStart"/>
       <w:r>
         <w:rPr>
           <w:rFonts w:cs="Times New Roman"/>
           <w:bCs/>
           <w:szCs w:val="24"/>
         </w:rPr>
+        <w:t>Sapkota</w:t>
+      </w:r>
+      <w:proofErr w:type="spellEnd"/>
+      <w:r>
+        <w:rPr>
+          <w:rFonts w:cs="Times New Roman"/>
+          <w:bCs/>
+          <w:szCs w:val="24"/>
+        </w:rPr>
         <w:t>.</w:t>
       </w:r>
     </w:p>
@@ -938,8 +1042,21 @@
         <w:spacing w:before="120" w:after="0" w:line="360" w:lineRule="auto"/>
         <w:jc w:val="both"/>
       </w:pPr>
-      <w:r>
-        <w:t xml:space="preserve">Sangam Subedi </w:t>
+      <w:proofErr w:type="spellStart"/>
+      <w:r>
+        <w:t>Sangam</w:t>
+      </w:r>
+      <w:proofErr w:type="spellEnd"/>
+      <w:r>
+        <w:t xml:space="preserve"> </w:t>
+      </w:r>
+      <w:proofErr w:type="spellStart"/>
+      <w:r>
+        <w:t>Subedi</w:t>
+      </w:r>
+      <w:proofErr w:type="spellEnd"/>
+      <w:r>
+        <w:t xml:space="preserve"> </w:t>
       </w:r>
     </w:p>
     <w:p>
@@ -948,16 +1065,26 @@
         <w:jc w:val="both"/>
       </w:pPr>
       <w:r>
-        <w:t>Amit Baral</w:t>
-      </w:r>
+        <w:t xml:space="preserve">Amit </w:t>
+      </w:r>
+      <w:proofErr w:type="spellStart"/>
+      <w:r>
+        <w:t>Baral</w:t>
+      </w:r>
+      <w:proofErr w:type="spellEnd"/>
     </w:p>
     <w:p>
       <w:pPr>
         <w:spacing w:before="120" w:after="0" w:line="360" w:lineRule="auto"/>
         <w:jc w:val="both"/>
       </w:pPr>
-      <w:r>
-        <w:t>Prabin Shrestha</w:t>
+      <w:proofErr w:type="spellStart"/>
+      <w:r>
+        <w:t>Prabin</w:t>
+      </w:r>
+      <w:proofErr w:type="spellEnd"/>
+      <w:r>
+        <w:t xml:space="preserve"> Shrestha</w:t>
       </w:r>
     </w:p>
     <w:p>
@@ -1032,15 +1159,15 @@
           <w:dataBinding w:prefixMappings="xmlns:ns0='http://purl.org/dc/elements/1.1/' xmlns:ns1='http://schemas.openxmlformats.org/package/2006/metadata/core-properties' " w:xpath="/ns1:coreProperties[1]/ns0:title[1]" w:storeItemID="{6C3C8BC8-F283-45AE-878A-BAB7291924A1}"/>
           <w:text/>
         </w:sdtPr>
-        <w:sdtEndPr/>
         <w:sdtContent>
           <w:r>
             <w:rPr>
               <w:bCs/>
               <w:sz w:val="28"/>
               <w:szCs w:val="28"/>
+              <w:lang w:val="en-US"/>
             </w:rPr>
-            <w:t>Decentralize academy ‘D-academe’</w:t>
+            <w:t>Decentralize Academy ‘D-Academe’</w:t>
           </w:r>
         </w:sdtContent>
       </w:sdt>
@@ -1088,54 +1215,172 @@
           <w:bCs/>
           <w:szCs w:val="24"/>
         </w:rPr>
-        <w:t xml:space="preserve">We, Amit Baral, Sangam Subedi, and Prabin Shrestha being students of the </w:t>
-      </w:r>
+        <w:t xml:space="preserve">We, Amit </w:t>
+      </w:r>
+      <w:proofErr w:type="spellStart"/>
       <w:r>
         <w:rPr>
           <w:rFonts w:cs="Times New Roman"/>
           <w:bCs/>
           <w:szCs w:val="24"/>
         </w:rPr>
-        <w:t>sixth</w:t>
-      </w:r>
+        <w:t>Baral</w:t>
+      </w:r>
+      <w:proofErr w:type="spellEnd"/>
       <w:r>
         <w:rPr>
           <w:rFonts w:cs="Times New Roman"/>
           <w:bCs/>
           <w:szCs w:val="24"/>
         </w:rPr>
-        <w:t xml:space="preserve"> semester at LA GRANDEE International College, Faculty of Science and Technology</w:t>
-      </w:r>
+        <w:t xml:space="preserve">, </w:t>
+      </w:r>
+      <w:proofErr w:type="spellStart"/>
       <w:r>
         <w:rPr>
           <w:rFonts w:cs="Times New Roman"/>
           <w:bCs/>
           <w:szCs w:val="24"/>
         </w:rPr>
-        <w:t xml:space="preserve"> ‘kha’</w:t>
-      </w:r>
+        <w:t>Sangam</w:t>
+      </w:r>
+      <w:proofErr w:type="spellEnd"/>
       <w:r>
         <w:rPr>
           <w:rFonts w:cs="Times New Roman"/>
           <w:bCs/>
           <w:szCs w:val="24"/>
         </w:rPr>
-        <w:t xml:space="preserve">, Pokhara University, do hereby declare that the project proposal submitted to the aforementioned institution is an original work completed by us in partial fulfilment of the requirements for the Bachelor of Computer Application (BCA) program, under the supervision of Sir </w:t>
-      </w:r>
+        <w:t xml:space="preserve"> </w:t>
+      </w:r>
+      <w:proofErr w:type="spellStart"/>
       <w:r>
         <w:rPr>
           <w:rFonts w:cs="Times New Roman"/>
           <w:bCs/>
           <w:szCs w:val="24"/>
         </w:rPr>
-        <w:t>Mr. Sunil Sapkota</w:t>
-      </w:r>
+        <w:t>Subedi</w:t>
+      </w:r>
+      <w:proofErr w:type="spellEnd"/>
       <w:r>
         <w:rPr>
           <w:rFonts w:cs="Times New Roman"/>
           <w:bCs/>
           <w:szCs w:val="24"/>
         </w:rPr>
+        <w:t xml:space="preserve">, and </w:t>
+      </w:r>
+      <w:proofErr w:type="spellStart"/>
+      <w:r>
+        <w:rPr>
+          <w:rFonts w:cs="Times New Roman"/>
+          <w:bCs/>
+          <w:szCs w:val="24"/>
+        </w:rPr>
+        <w:t>Prabin</w:t>
+      </w:r>
+      <w:proofErr w:type="spellEnd"/>
+      <w:r>
+        <w:rPr>
+          <w:rFonts w:cs="Times New Roman"/>
+          <w:bCs/>
+          <w:szCs w:val="24"/>
+        </w:rPr>
+        <w:t xml:space="preserve"> Shrestha being students of the </w:t>
+      </w:r>
+      <w:r>
+        <w:rPr>
+          <w:rFonts w:cs="Times New Roman"/>
+          <w:bCs/>
+          <w:szCs w:val="24"/>
+        </w:rPr>
+        <w:t>sixth</w:t>
+      </w:r>
+      <w:r>
+        <w:rPr>
+          <w:rFonts w:cs="Times New Roman"/>
+          <w:bCs/>
+          <w:szCs w:val="24"/>
+        </w:rPr>
+        <w:t xml:space="preserve"> semester at LA GRANDEE International College, Faculty of Science and Technology</w:t>
+      </w:r>
+      <w:r>
+        <w:rPr>
+          <w:rFonts w:cs="Times New Roman"/>
+          <w:bCs/>
+          <w:szCs w:val="24"/>
+        </w:rPr>
+        <w:t xml:space="preserve"> ‘</w:t>
+      </w:r>
+      <w:proofErr w:type="spellStart"/>
+      <w:r>
+        <w:rPr>
+          <w:rFonts w:cs="Times New Roman"/>
+          <w:bCs/>
+          <w:szCs w:val="24"/>
+        </w:rPr>
+        <w:t>kha</w:t>
+      </w:r>
+      <w:proofErr w:type="spellEnd"/>
+      <w:r>
+        <w:rPr>
+          <w:rFonts w:cs="Times New Roman"/>
+          <w:bCs/>
+          <w:szCs w:val="24"/>
+        </w:rPr>
+        <w:t>’</w:t>
+      </w:r>
+      <w:r>
+        <w:rPr>
+          <w:rFonts w:cs="Times New Roman"/>
+          <w:bCs/>
+          <w:szCs w:val="24"/>
+        </w:rPr>
+        <w:t xml:space="preserve">, </w:t>
+      </w:r>
+      <w:proofErr w:type="spellStart"/>
+      <w:r>
+        <w:rPr>
+          <w:rFonts w:cs="Times New Roman"/>
+          <w:bCs/>
+          <w:szCs w:val="24"/>
+        </w:rPr>
+        <w:t>Pokhara</w:t>
+      </w:r>
+      <w:proofErr w:type="spellEnd"/>
+      <w:r>
+        <w:rPr>
+          <w:rFonts w:cs="Times New Roman"/>
+          <w:bCs/>
+          <w:szCs w:val="24"/>
+        </w:rPr>
+        <w:t xml:space="preserve"> University, do hereby declare that the project proposal submitted to the aforementioned institution is an original work completed by us in partial fulfilment of the requirements for the Bachelor of Computer Application (BCA) program, under the supervision of Sir </w:t>
+      </w:r>
+      <w:r>
+        <w:rPr>
+          <w:rFonts w:cs="Times New Roman"/>
+          <w:bCs/>
+          <w:szCs w:val="24"/>
+        </w:rPr>
+        <w:t xml:space="preserve">Mr. Sunil </w:t>
+      </w:r>
+      <w:proofErr w:type="spellStart"/>
+      <w:r>
+        <w:rPr>
+          <w:rFonts w:cs="Times New Roman"/>
+          <w:bCs/>
+          <w:szCs w:val="24"/>
+        </w:rPr>
+        <w:t>Sapkota</w:t>
+      </w:r>
+      <w:proofErr w:type="spellEnd"/>
+      <w:r>
+        <w:rPr>
+          <w:rFonts w:cs="Times New Roman"/>
+          <w:bCs/>
+          <w:szCs w:val="24"/>
+        </w:rPr>
         <w:t xml:space="preserve">. We further state that no resources other than those specifically listed have been utilized in the completion of this project. </w:t>
       </w:r>
     </w:p>
@@ -1177,8 +1422,54 @@
           <w:bCs/>
           <w:szCs w:val="24"/>
         </w:rPr>
-        <w:t>Name: Sangam Subedi                                    Name: Amit Baral</w:t>
-      </w:r>
+        <w:t xml:space="preserve">Name: </w:t>
+      </w:r>
+      <w:proofErr w:type="spellStart"/>
+      <w:r>
+        <w:rPr>
+          <w:rFonts w:cs="Times New Roman"/>
+          <w:bCs/>
+          <w:szCs w:val="24"/>
+        </w:rPr>
+        <w:t>Sangam</w:t>
+      </w:r>
+      <w:proofErr w:type="spellEnd"/>
+      <w:r>
+        <w:rPr>
+          <w:rFonts w:cs="Times New Roman"/>
+          <w:bCs/>
+          <w:szCs w:val="24"/>
+        </w:rPr>
+        <w:t xml:space="preserve"> </w:t>
+      </w:r>
+      <w:proofErr w:type="spellStart"/>
+      <w:r>
+        <w:rPr>
+          <w:rFonts w:cs="Times New Roman"/>
+          <w:bCs/>
+          <w:szCs w:val="24"/>
+        </w:rPr>
+        <w:t>Subedi</w:t>
+      </w:r>
+      <w:proofErr w:type="spellEnd"/>
+      <w:r>
+        <w:rPr>
+          <w:rFonts w:cs="Times New Roman"/>
+          <w:bCs/>
+          <w:szCs w:val="24"/>
+        </w:rPr>
+        <w:t xml:space="preserve">                                    Name: Amit </w:t>
+      </w:r>
+      <w:proofErr w:type="spellStart"/>
+      <w:r>
+        <w:rPr>
+          <w:rFonts w:cs="Times New Roman"/>
+          <w:bCs/>
+          <w:szCs w:val="24"/>
+        </w:rPr>
+        <w:t>Baral</w:t>
+      </w:r>
+      <w:proofErr w:type="spellEnd"/>
     </w:p>
     <w:p>
       <w:pPr>
@@ -1492,7 +1783,25 @@
           <w:bCs/>
           <w:szCs w:val="24"/>
         </w:rPr>
-        <w:t xml:space="preserve">Name: Prabin Shrestha                                       </w:t>
+        <w:t xml:space="preserve">Name: </w:t>
+      </w:r>
+      <w:proofErr w:type="spellStart"/>
+      <w:r>
+        <w:rPr>
+          <w:rFonts w:cs="Times New Roman"/>
+          <w:bCs/>
+          <w:szCs w:val="24"/>
+        </w:rPr>
+        <w:t>Prabin</w:t>
+      </w:r>
+      <w:proofErr w:type="spellEnd"/>
+      <w:r>
+        <w:rPr>
+          <w:rFonts w:cs="Times New Roman"/>
+          <w:bCs/>
+          <w:szCs w:val="24"/>
+        </w:rPr>
+        <w:t xml:space="preserve"> Shrestha                                       </w:t>
       </w:r>
     </w:p>
     <w:p>
@@ -1753,15 +2062,15 @@
           <w:dataBinding w:prefixMappings="xmlns:ns0='http://purl.org/dc/elements/1.1/' xmlns:ns1='http://schemas.openxmlformats.org/package/2006/metadata/core-properties' " w:xpath="/ns1:coreProperties[1]/ns0:title[1]" w:storeItemID="{6C3C8BC8-F283-45AE-878A-BAB7291924A1}"/>
           <w:text/>
         </w:sdtPr>
-        <w:sdtEndPr/>
         <w:sdtContent>
           <w:r>
             <w:rPr>
               <w:bCs/>
               <w:sz w:val="28"/>
               <w:szCs w:val="28"/>
+              <w:lang w:val="en-US"/>
             </w:rPr>
-            <w:t>Decentralize academy ‘D-academe’</w:t>
+            <w:t>Decentralize Academy ‘D-Academe’</w:t>
           </w:r>
         </w:sdtContent>
       </w:sdt>
@@ -1777,14 +2086,94 @@
           <w:rFonts w:cs="Times New Roman"/>
           <w:szCs w:val="24"/>
         </w:rPr>
-        <w:t xml:space="preserve"> Prabin Shrestha, Sangam Subedi, Amit Baral during their sixth</w:t>
-      </w:r>
+        <w:t xml:space="preserve"> </w:t>
+      </w:r>
+      <w:proofErr w:type="spellStart"/>
       <w:r>
         <w:rPr>
           <w:rFonts w:cs="Times New Roman"/>
           <w:szCs w:val="24"/>
         </w:rPr>
-        <w:t xml:space="preserve"> Semester in partial fulfilment of the requirements for the degree of BCA under Pokhara University is completed to my satisfaction and be processed for final evaluation.</w:t>
+        <w:t>Prabin</w:t>
+      </w:r>
+      <w:proofErr w:type="spellEnd"/>
+      <w:r>
+        <w:rPr>
+          <w:rFonts w:cs="Times New Roman"/>
+          <w:szCs w:val="24"/>
+        </w:rPr>
+        <w:t xml:space="preserve"> Shrestha, </w:t>
+      </w:r>
+      <w:proofErr w:type="spellStart"/>
+      <w:r>
+        <w:rPr>
+          <w:rFonts w:cs="Times New Roman"/>
+          <w:szCs w:val="24"/>
+        </w:rPr>
+        <w:t>Sangam</w:t>
+      </w:r>
+      <w:proofErr w:type="spellEnd"/>
+      <w:r>
+        <w:rPr>
+          <w:rFonts w:cs="Times New Roman"/>
+          <w:szCs w:val="24"/>
+        </w:rPr>
+        <w:t xml:space="preserve"> </w:t>
+      </w:r>
+      <w:proofErr w:type="spellStart"/>
+      <w:r>
+        <w:rPr>
+          <w:rFonts w:cs="Times New Roman"/>
+          <w:szCs w:val="24"/>
+        </w:rPr>
+        <w:t>Subedi</w:t>
+      </w:r>
+      <w:proofErr w:type="spellEnd"/>
+      <w:r>
+        <w:rPr>
+          <w:rFonts w:cs="Times New Roman"/>
+          <w:szCs w:val="24"/>
+        </w:rPr>
+        <w:t xml:space="preserve">, Amit </w:t>
+      </w:r>
+      <w:proofErr w:type="spellStart"/>
+      <w:r>
+        <w:rPr>
+          <w:rFonts w:cs="Times New Roman"/>
+          <w:szCs w:val="24"/>
+        </w:rPr>
+        <w:t>Baral</w:t>
+      </w:r>
+      <w:proofErr w:type="spellEnd"/>
+      <w:r>
+        <w:rPr>
+          <w:rFonts w:cs="Times New Roman"/>
+          <w:szCs w:val="24"/>
+        </w:rPr>
+        <w:t xml:space="preserve"> during their sixth</w:t>
+      </w:r>
+      <w:r>
+        <w:rPr>
+          <w:rFonts w:cs="Times New Roman"/>
+          <w:szCs w:val="24"/>
+        </w:rPr>
+        <w:t xml:space="preserve"> Semester in partial fulfilment of the requirements for the degree of BCA under </w:t>
+      </w:r>
+      <w:proofErr w:type="spellStart"/>
+      <w:r>
+        <w:rPr>
+          <w:rFonts w:cs="Times New Roman"/>
+          <w:szCs w:val="24"/>
+        </w:rPr>
+        <w:t>Pokhara</w:t>
+      </w:r>
+      <w:proofErr w:type="spellEnd"/>
+      <w:r>
+        <w:rPr>
+          <w:rFonts w:cs="Times New Roman"/>
+          <w:szCs w:val="24"/>
+        </w:rPr>
+        <w:t xml:space="preserve"> University is completed to my satisfaction and be processed for final evaluation.</w:t>
       </w:r>
     </w:p>
     <w:p>
@@ -1828,8 +2217,17 @@
           <w:rFonts w:cs="Times New Roman"/>
           <w:szCs w:val="24"/>
         </w:rPr>
-        <w:t>Mr. Sunil Sapkota</w:t>
-      </w:r>
+        <w:t xml:space="preserve">Mr. Sunil </w:t>
+      </w:r>
+      <w:proofErr w:type="spellStart"/>
+      <w:r>
+        <w:rPr>
+          <w:rFonts w:cs="Times New Roman"/>
+          <w:szCs w:val="24"/>
+        </w:rPr>
+        <w:t>Sapkota</w:t>
+      </w:r>
+      <w:proofErr w:type="spellEnd"/>
     </w:p>
     <w:p>
       <w:pPr>
@@ -1952,7 +2350,7 @@
           <w:sz w:val="28"/>
           <w:szCs w:val="28"/>
         </w:rPr>
-        <w:t>“Decentralize academy ‘D</w:t>
+        <w:t>“Decentralize A</w:t>
       </w:r>
       <w:r>
         <w:rPr>
@@ -1960,7 +2358,7 @@
           <w:sz w:val="28"/>
           <w:szCs w:val="28"/>
         </w:rPr>
-        <w:t>-</w:t>
+        <w:t>cademy ‘D</w:t>
       </w:r>
       <w:r>
         <w:rPr>
@@ -1968,7 +2366,7 @@
           <w:sz w:val="28"/>
           <w:szCs w:val="28"/>
         </w:rPr>
-        <w:t>academe</w:t>
+        <w:t>-</w:t>
       </w:r>
       <w:r>
         <w:rPr>
@@ -1976,7 +2374,7 @@
           <w:sz w:val="28"/>
           <w:szCs w:val="28"/>
         </w:rPr>
-        <w:t>’”</w:t>
+        <w:t>A</w:t>
       </w:r>
       <w:r>
         <w:rPr>
@@ -1984,6 +2382,22 @@
           <w:sz w:val="28"/>
           <w:szCs w:val="28"/>
         </w:rPr>
+        <w:t>cademe</w:t>
+      </w:r>
+      <w:r>
+        <w:rPr>
+          <w:rFonts w:cs="Times New Roman"/>
+          <w:sz w:val="28"/>
+          <w:szCs w:val="28"/>
+        </w:rPr>
+        <w:t>’”</w:t>
+      </w:r>
+      <w:r>
+        <w:rPr>
+          <w:rFonts w:cs="Times New Roman"/>
+          <w:sz w:val="28"/>
+          <w:szCs w:val="28"/>
+        </w:rPr>
         <w:t xml:space="preserve"> </w:t>
       </w:r>
       <w:r>
@@ -2019,12 +2433,21 @@
         </w:rPr>
         <w:t xml:space="preserve"> under </w:t>
       </w:r>
+      <w:proofErr w:type="spellStart"/>
       <w:r>
         <w:rPr>
           <w:rFonts w:cs="Times New Roman"/>
           <w:bCs/>
         </w:rPr>
-        <w:t>Pokhara University.</w:t>
+        <w:t>Pokhara</w:t>
+      </w:r>
+      <w:proofErr w:type="spellEnd"/>
+      <w:r>
+        <w:rPr>
+          <w:rFonts w:cs="Times New Roman"/>
+          <w:bCs/>
+        </w:rPr>
+        <w:t xml:space="preserve"> University.</w:t>
       </w:r>
     </w:p>
     <w:p>
@@ -2125,8 +2548,18 @@
                 <w:bCs/>
                 <w:szCs w:val="24"/>
               </w:rPr>
-              <w:t>Mr. Sunil Sapkota</w:t>
-            </w:r>
+              <w:t xml:space="preserve">Mr. Sunil </w:t>
+            </w:r>
+            <w:proofErr w:type="spellStart"/>
+            <w:r>
+              <w:rPr>
+                <w:rFonts w:cs="Times New Roman"/>
+                <w:bCs/>
+                <w:szCs w:val="24"/>
+              </w:rPr>
+              <w:t>Sapkota</w:t>
+            </w:r>
+            <w:proofErr w:type="spellEnd"/>
           </w:p>
           <w:p>
             <w:pPr>
@@ -2196,6 +2629,7 @@
                 <w:szCs w:val="24"/>
               </w:rPr>
             </w:pPr>
+            <w:proofErr w:type="spellStart"/>
             <w:r>
               <w:rPr>
                 <w:rFonts w:cs="Times New Roman"/>
@@ -2203,12 +2637,29 @@
               </w:rPr>
               <w:t>Er</w:t>
             </w:r>
+            <w:proofErr w:type="spellEnd"/>
             <w:r>
               <w:rPr>
                 <w:rFonts w:cs="Times New Roman"/>
                 <w:szCs w:val="24"/>
               </w:rPr>
-              <w:t>. Ashmit Nepal</w:t>
+              <w:t xml:space="preserve">. </w:t>
+            </w:r>
+            <w:proofErr w:type="spellStart"/>
+            <w:r>
+              <w:rPr>
+                <w:rFonts w:cs="Times New Roman"/>
+                <w:szCs w:val="24"/>
+              </w:rPr>
+              <w:t>Ashmit</w:t>
+            </w:r>
+            <w:proofErr w:type="spellEnd"/>
+            <w:r>
+              <w:rPr>
+                <w:rFonts w:cs="Times New Roman"/>
+                <w:szCs w:val="24"/>
+              </w:rPr>
+              <w:t xml:space="preserve"> Nepal</w:t>
             </w:r>
             <w:r>
               <w:rPr>
@@ -2361,6 +2812,7 @@
               </w:rPr>
               <w:t xml:space="preserve"> </w:t>
             </w:r>
+            <w:proofErr w:type="spellStart"/>
             <w:r>
               <w:rPr>
                 <w:rFonts w:cs="Times New Roman"/>
@@ -2368,6 +2820,7 @@
               </w:rPr>
               <w:t>Kundan</w:t>
             </w:r>
+            <w:proofErr w:type="spellEnd"/>
             <w:r>
               <w:rPr>
                 <w:rFonts w:cs="Times New Roman"/>
@@ -2440,7 +2893,15 @@
         <w:jc w:val="both"/>
       </w:pPr>
       <w:r>
-        <w:t>Core D-Academe features include live learning sessions, course creation and management, secure blockchain-based certification, and collaborative tools such as discussion forums and peer reviews. Real-time interaction lets the system create an interactive, community-based environment in which learning can take place. It also makes tracking user progress easier, simplifies content delivery, and offers actionable insights with comprehensive reporting.</w:t>
+        <w:t xml:space="preserve">Core D-Academe features include live learning sessions, course creation and management, secure </w:t>
+      </w:r>
+      <w:proofErr w:type="spellStart"/>
+      <w:r>
+        <w:t>blockchain</w:t>
+      </w:r>
+      <w:proofErr w:type="spellEnd"/>
+      <w:r>
+        <w:t>-based certification, and collaborative tools such as discussion forums and peer reviews. Real-time interaction lets the system create an interactive, community-based environment in which learning can take place. It also makes tracking user progress easier, simplifies content delivery, and offers actionable insights with comprehensive reporting.</w:t>
       </w:r>
     </w:p>
     <w:p>
@@ -5870,6 +6331,7 @@
         <w:tabs>
           <w:tab w:val="right" w:leader="dot" w:pos="8296"/>
         </w:tabs>
+        <w:spacing w:line="360" w:lineRule="auto"/>
         <w:rPr>
           <w:rFonts w:asciiTheme="minorHAnsi" w:eastAsiaTheme="minorEastAsia" w:hAnsiTheme="minorHAnsi"/>
           <w:noProof/>
@@ -5901,7 +6363,7 @@
         </w:rPr>
         <w:fldChar w:fldCharType="separate"/>
       </w:r>
-      <w:hyperlink w:anchor="_Toc191551605" w:history="1">
+      <w:hyperlink w:anchor="_Toc191552977" w:history="1">
         <w:r>
           <w:rPr>
             <w:rStyle w:val="Hyperlink"/>
@@ -5928,7 +6390,7 @@
             <w:noProof/>
             <w:webHidden/>
           </w:rPr>
-          <w:instrText xml:space="preserve"> PAGEREF _Toc191551605 \h </w:instrText>
+          <w:instrText xml:space="preserve"> PAGEREF _Toc191552977 \h </w:instrText>
         </w:r>
         <w:r>
           <w:rPr>
@@ -5965,6 +6427,7 @@
         <w:tabs>
           <w:tab w:val="right" w:leader="dot" w:pos="8296"/>
         </w:tabs>
+        <w:spacing w:line="360" w:lineRule="auto"/>
         <w:rPr>
           <w:rFonts w:asciiTheme="minorHAnsi" w:eastAsiaTheme="minorEastAsia" w:hAnsiTheme="minorHAnsi"/>
           <w:noProof/>
@@ -5972,13 +6435,13 @@
           <w:lang w:val="en-US"/>
         </w:rPr>
       </w:pPr>
-      <w:hyperlink w:anchor="_Toc191551606" w:history="1">
+      <w:hyperlink w:anchor="_Toc191552978" w:history="1">
         <w:r>
           <w:rPr>
             <w:rStyle w:val="Hyperlink"/>
             <w:noProof/>
           </w:rPr>
-          <w:t>Figure 7.3 Level-0, DFD</w:t>
+          <w:t>Figure 7.2 Level-0, DFD</w:t>
         </w:r>
         <w:r>
           <w:rPr>
@@ -5999,7 +6462,7 @@
             <w:noProof/>
             <w:webHidden/>
           </w:rPr>
-          <w:instrText xml:space="preserve"> PAGEREF _Toc191551606 \h </w:instrText>
+          <w:instrText xml:space="preserve"> PAGEREF _Toc191552978 \h </w:instrText>
         </w:r>
         <w:r>
           <w:rPr>
@@ -6036,6 +6499,7 @@
         <w:tabs>
           <w:tab w:val="right" w:leader="dot" w:pos="8296"/>
         </w:tabs>
+        <w:spacing w:line="360" w:lineRule="auto"/>
         <w:rPr>
           <w:rFonts w:asciiTheme="minorHAnsi" w:eastAsiaTheme="minorEastAsia" w:hAnsiTheme="minorHAnsi"/>
           <w:noProof/>
@@ -6043,13 +6507,13 @@
           <w:lang w:val="en-US"/>
         </w:rPr>
       </w:pPr>
-      <w:hyperlink w:anchor="_Toc191551607" w:history="1">
+      <w:hyperlink w:anchor="_Toc191552979" w:history="1">
         <w:r>
           <w:rPr>
             <w:rStyle w:val="Hyperlink"/>
             <w:noProof/>
           </w:rPr>
-          <w:t>Figure 7.4 Level-1 DFD for User</w:t>
+          <w:t>Figure 7.3 Level-1 DFD for User</w:t>
         </w:r>
         <w:r>
           <w:rPr>
@@ -6070,7 +6534,7 @@
             <w:noProof/>
             <w:webHidden/>
           </w:rPr>
-          <w:instrText xml:space="preserve"> PAGEREF _Toc191551607 \h </w:instrText>
+          <w:instrText xml:space="preserve"> PAGEREF _Toc191552979 \h </w:instrText>
         </w:r>
         <w:r>
           <w:rPr>
@@ -6107,6 +6571,7 @@
         <w:tabs>
           <w:tab w:val="right" w:leader="dot" w:pos="8296"/>
         </w:tabs>
+        <w:spacing w:line="360" w:lineRule="auto"/>
         <w:rPr>
           <w:rFonts w:asciiTheme="minorHAnsi" w:eastAsiaTheme="minorEastAsia" w:hAnsiTheme="minorHAnsi"/>
           <w:noProof/>
@@ -6114,13 +6579,13 @@
           <w:lang w:val="en-US"/>
         </w:rPr>
       </w:pPr>
-      <w:hyperlink w:anchor="_Toc191551608" w:history="1">
+      <w:hyperlink w:anchor="_Toc191552980" w:history="1">
         <w:r>
           <w:rPr>
             <w:rStyle w:val="Hyperlink"/>
             <w:noProof/>
           </w:rPr>
-          <w:t>Figure 7.5 Level-1 DFD for Admin</w:t>
+          <w:t>Figure 7.4 Level-1 DFD for Admin</w:t>
         </w:r>
         <w:r>
           <w:rPr>
@@ -6141,7 +6606,7 @@
             <w:noProof/>
             <w:webHidden/>
           </w:rPr>
-          <w:instrText xml:space="preserve"> PAGEREF _Toc191551608 \h </w:instrText>
+          <w:instrText xml:space="preserve"> PAGEREF _Toc191552980 \h </w:instrText>
         </w:r>
         <w:r>
           <w:rPr>
@@ -6178,6 +6643,7 @@
         <w:tabs>
           <w:tab w:val="right" w:leader="dot" w:pos="8296"/>
         </w:tabs>
+        <w:spacing w:line="360" w:lineRule="auto"/>
         <w:rPr>
           <w:rFonts w:asciiTheme="minorHAnsi" w:eastAsiaTheme="minorEastAsia" w:hAnsiTheme="minorHAnsi"/>
           <w:noProof/>
@@ -6185,13 +6651,13 @@
           <w:lang w:val="en-US"/>
         </w:rPr>
       </w:pPr>
-      <w:hyperlink w:anchor="_Toc191551609" w:history="1">
+      <w:hyperlink w:anchor="_Toc191552981" w:history="1">
         <w:r>
           <w:rPr>
             <w:rStyle w:val="Hyperlink"/>
             <w:noProof/>
           </w:rPr>
-          <w:t>Figure 7.6 Level-2, DFD for User login</w:t>
+          <w:t>Figure 7.5 Level-2, DFD for User login</w:t>
         </w:r>
         <w:r>
           <w:rPr>
@@ -6212,7 +6678,7 @@
             <w:noProof/>
             <w:webHidden/>
           </w:rPr>
-          <w:instrText xml:space="preserve"> PAGEREF _Toc191551609 \h </w:instrText>
+          <w:instrText xml:space="preserve"> PAGEREF _Toc191552981 \h </w:instrText>
         </w:r>
         <w:r>
           <w:rPr>
@@ -6249,6 +6715,7 @@
         <w:tabs>
           <w:tab w:val="right" w:leader="dot" w:pos="8296"/>
         </w:tabs>
+        <w:spacing w:line="360" w:lineRule="auto"/>
         <w:rPr>
           <w:rFonts w:asciiTheme="minorHAnsi" w:eastAsiaTheme="minorEastAsia" w:hAnsiTheme="minorHAnsi"/>
           <w:noProof/>
@@ -6256,13 +6723,13 @@
           <w:lang w:val="en-US"/>
         </w:rPr>
       </w:pPr>
-      <w:hyperlink w:anchor="_Toc191551610" w:history="1">
+      <w:hyperlink w:anchor="_Toc191552982" w:history="1">
         <w:r>
           <w:rPr>
             <w:rStyle w:val="Hyperlink"/>
             <w:noProof/>
           </w:rPr>
-          <w:t>Figure 7.7 Level-2, DFD for User Register</w:t>
+          <w:t>Figure 7.6 Level-2, DFD for User Register</w:t>
         </w:r>
         <w:r>
           <w:rPr>
@@ -6283,7 +6750,7 @@
             <w:noProof/>
             <w:webHidden/>
           </w:rPr>
-          <w:instrText xml:space="preserve"> PAGEREF _Toc191551610 \h </w:instrText>
+          <w:instrText xml:space="preserve"> PAGEREF _Toc191552982 \h </w:instrText>
         </w:r>
         <w:r>
           <w:rPr>
@@ -6320,6 +6787,7 @@
         <w:tabs>
           <w:tab w:val="right" w:leader="dot" w:pos="8296"/>
         </w:tabs>
+        <w:spacing w:line="360" w:lineRule="auto"/>
         <w:rPr>
           <w:rFonts w:asciiTheme="minorHAnsi" w:eastAsiaTheme="minorEastAsia" w:hAnsiTheme="minorHAnsi"/>
           <w:noProof/>
@@ -6327,13 +6795,13 @@
           <w:lang w:val="en-US"/>
         </w:rPr>
       </w:pPr>
-      <w:hyperlink w:anchor="_Toc191551611" w:history="1">
+      <w:hyperlink w:anchor="_Toc191552983" w:history="1">
         <w:r>
           <w:rPr>
             <w:rStyle w:val="Hyperlink"/>
             <w:noProof/>
           </w:rPr>
-          <w:t>Figure 7.8 Level-2, DFD for free course</w:t>
+          <w:t>Figure 7.7 Level-2, DFD for free course</w:t>
         </w:r>
         <w:r>
           <w:rPr>
@@ -6354,7 +6822,7 @@
             <w:noProof/>
             <w:webHidden/>
           </w:rPr>
-          <w:instrText xml:space="preserve"> PAGEREF _Toc191551611 \h </w:instrText>
+          <w:instrText xml:space="preserve"> PAGEREF _Toc191552983 \h </w:instrText>
         </w:r>
         <w:r>
           <w:rPr>
@@ -6391,6 +6859,7 @@
         <w:tabs>
           <w:tab w:val="right" w:leader="dot" w:pos="8296"/>
         </w:tabs>
+        <w:spacing w:line="360" w:lineRule="auto"/>
         <w:rPr>
           <w:rFonts w:asciiTheme="minorHAnsi" w:eastAsiaTheme="minorEastAsia" w:hAnsiTheme="minorHAnsi"/>
           <w:noProof/>
@@ -6398,13 +6867,13 @@
           <w:lang w:val="en-US"/>
         </w:rPr>
       </w:pPr>
-      <w:hyperlink w:anchor="_Toc191551612" w:history="1">
+      <w:hyperlink w:anchor="_Toc191552984" w:history="1">
         <w:r>
           <w:rPr>
             <w:rStyle w:val="Hyperlink"/>
             <w:noProof/>
           </w:rPr>
-          <w:t>Figure 7.9 Level-2, DFD for token purchase</w:t>
+          <w:t>Figure 7.8 Level-2, DFD for token purchase</w:t>
         </w:r>
         <w:r>
           <w:rPr>
@@ -6425,7 +6894,7 @@
             <w:noProof/>
             <w:webHidden/>
           </w:rPr>
-          <w:instrText xml:space="preserve"> PAGEREF _Toc191551612 \h </w:instrText>
+          <w:instrText xml:space="preserve"> PAGEREF _Toc191552984 \h </w:instrText>
         </w:r>
         <w:r>
           <w:rPr>
@@ -6462,6 +6931,7 @@
         <w:tabs>
           <w:tab w:val="right" w:leader="dot" w:pos="8296"/>
         </w:tabs>
+        <w:spacing w:line="360" w:lineRule="auto"/>
         <w:rPr>
           <w:rFonts w:asciiTheme="minorHAnsi" w:eastAsiaTheme="minorEastAsia" w:hAnsiTheme="minorHAnsi"/>
           <w:noProof/>
@@ -6469,7 +6939,7 @@
           <w:lang w:val="en-US"/>
         </w:rPr>
       </w:pPr>
-      <w:hyperlink w:anchor="_Toc191551613" w:history="1">
+      <w:hyperlink w:anchor="_Toc191552985" w:history="1">
         <w:r>
           <w:rPr>
             <w:rStyle w:val="Hyperlink"/>
@@ -6496,7 +6966,7 @@
             <w:noProof/>
             <w:webHidden/>
           </w:rPr>
-          <w:instrText xml:space="preserve"> PAGEREF _Toc191551613 \h </w:instrText>
+          <w:instrText xml:space="preserve"> PAGEREF _Toc191552985 \h </w:instrText>
         </w:r>
         <w:r>
           <w:rPr>
@@ -6533,6 +7003,7 @@
         <w:tabs>
           <w:tab w:val="right" w:leader="dot" w:pos="8296"/>
         </w:tabs>
+        <w:spacing w:line="360" w:lineRule="auto"/>
         <w:rPr>
           <w:rFonts w:asciiTheme="minorHAnsi" w:eastAsiaTheme="minorEastAsia" w:hAnsiTheme="minorHAnsi"/>
           <w:noProof/>
@@ -6540,13 +7011,13 @@
           <w:lang w:val="en-US"/>
         </w:rPr>
       </w:pPr>
-      <w:hyperlink w:anchor="_Toc191551614" w:history="1">
+      <w:hyperlink w:anchor="_Toc191552986" w:history="1">
         <w:r>
           <w:rPr>
             <w:rStyle w:val="Hyperlink"/>
             <w:noProof/>
           </w:rPr>
-          <w:t>Figure 8.2 Timeline chart</w:t>
+          <w:t>Figure 8.2 Project Gantt Chart</w:t>
         </w:r>
         <w:r>
           <w:rPr>
@@ -6567,7 +7038,7 @@
             <w:noProof/>
             <w:webHidden/>
           </w:rPr>
-          <w:instrText xml:space="preserve"> PAGEREF _Toc191551614 \h </w:instrText>
+          <w:instrText xml:space="preserve"> PAGEREF _Toc191552986 \h </w:instrText>
         </w:r>
         <w:r>
           <w:rPr>
@@ -6604,6 +7075,7 @@
         <w:tabs>
           <w:tab w:val="right" w:leader="dot" w:pos="8296"/>
         </w:tabs>
+        <w:spacing w:line="360" w:lineRule="auto"/>
         <w:rPr>
           <w:rFonts w:asciiTheme="minorHAnsi" w:eastAsiaTheme="minorEastAsia" w:hAnsiTheme="minorHAnsi"/>
           <w:noProof/>
@@ -6611,7 +7083,7 @@
           <w:lang w:val="en-US"/>
         </w:rPr>
       </w:pPr>
-      <w:hyperlink w:anchor="_Toc191551615" w:history="1">
+      <w:hyperlink w:anchor="_Toc191552987" w:history="1">
         <w:r>
           <w:rPr>
             <w:rStyle w:val="Hyperlink"/>
@@ -6638,7 +7110,7 @@
             <w:noProof/>
             <w:webHidden/>
           </w:rPr>
-          <w:instrText xml:space="preserve"> PAGEREF _Toc191551615 \h </w:instrText>
+          <w:instrText xml:space="preserve"> PAGEREF _Toc191552987 \h </w:instrText>
         </w:r>
         <w:r>
           <w:rPr>
@@ -6686,8 +7158,6 @@
         </w:rPr>
         <w:fldChar w:fldCharType="end"/>
       </w:r>
-      <w:bookmarkStart w:id="6" w:name="_GoBack"/>
-      <w:bookmarkEnd w:id="6"/>
     </w:p>
     <w:p>
       <w:pPr>
@@ -6724,7 +7194,17 @@
           <w:szCs w:val="28"/>
         </w:rPr>
         <w:lastRenderedPageBreak/>
-        <w:t>List of Tables</w:t>
+        <w:t>List of Table</w:t>
+      </w:r>
+      <w:bookmarkStart w:id="6" w:name="_GoBack"/>
+      <w:bookmarkEnd w:id="6"/>
+      <w:r>
+        <w:rPr>
+          <w:bCs/>
+          <w:sz w:val="28"/>
+          <w:szCs w:val="28"/>
+        </w:rPr>
+        <w:t>s</w:t>
       </w:r>
     </w:p>
     <w:p>
@@ -7969,7 +8449,21 @@
         <w:rPr>
           <w:szCs w:val="24"/>
         </w:rPr>
-        <w:t>What makes D-Academe unique is the decentralized model in the hands of the users. Students and educators are the key contributors in the design of the learning ecosystem: course creation, content curation among others. Transparency, security, and equitability have been addressed with a blockchain-based decentralized platform that always bears the seal of trust and accountability.</w:t>
+        <w:t xml:space="preserve">What makes D-Academe unique is the decentralized model in the hands of the users. Students and educators are the key contributors in the design of the learning ecosystem: course creation, content curation among others. Transparency, security, and equitability have been addressed with a </w:t>
+      </w:r>
+      <w:proofErr w:type="spellStart"/>
+      <w:r>
+        <w:rPr>
+          <w:szCs w:val="24"/>
+        </w:rPr>
+        <w:t>blockchain</w:t>
+      </w:r>
+      <w:proofErr w:type="spellEnd"/>
+      <w:r>
+        <w:rPr>
+          <w:szCs w:val="24"/>
+        </w:rPr>
+        <w:t>-based decentralized platform that always bears the seal of trust and accountability.</w:t>
       </w:r>
     </w:p>
     <w:p>
@@ -8282,7 +8776,31 @@
         <w:jc w:val="both"/>
       </w:pPr>
       <w:r>
-        <w:t>The rise of decentralized technologies, coupled with demands for more accessible and flexible online education, recent growth in the field of decentralized technologies has brought huge potential to change the e-learning platform beyond imagination. There are a bunch of problems that conventional systems face: poor ownership of content, low learner engagement, no personalization, and even questions of credibility about their certificates. The integration of blockchain technology into these challenges is an innovative solution, especially in the use of NFTs and utility tokens. Blockchain allows for secure and transparent ownership of content, enables collaboration through token-based incentivization, and enables personalized learning by securely managing learner data in a privacy-preserving manner.</w:t>
+        <w:t xml:space="preserve">The rise of decentralized technologies, coupled with demands for more accessible and flexible online education, recent growth in the field of decentralized technologies has brought huge potential to change the e-learning platform beyond imagination. There are a bunch of problems that conventional systems face: poor ownership of content, low learner engagement, no personalization, and even questions of credibility about their certificates. The integration of </w:t>
+      </w:r>
+      <w:proofErr w:type="spellStart"/>
+      <w:r>
+        <w:t>blockchain</w:t>
+      </w:r>
+      <w:proofErr w:type="spellEnd"/>
+      <w:r>
+        <w:t xml:space="preserve"> technology into these challenges is an innovative solution, especially in the use of NFTs and utility tokens. </w:t>
+      </w:r>
+      <w:proofErr w:type="spellStart"/>
+      <w:r>
+        <w:t>Blockchain</w:t>
+      </w:r>
+      <w:proofErr w:type="spellEnd"/>
+      <w:r>
+        <w:t xml:space="preserve"> allows for secure and transparent ownership of content, enables collaboration through token-based </w:t>
+      </w:r>
+      <w:proofErr w:type="spellStart"/>
+      <w:r>
+        <w:t>incentivization</w:t>
+      </w:r>
+      <w:proofErr w:type="spellEnd"/>
+      <w:r>
+        <w:t>, and enables personalized learning by securely managing learner data in a privacy-preserving manner.</w:t>
       </w:r>
     </w:p>
     <w:p>
@@ -8291,7 +8809,15 @@
         <w:jc w:val="both"/>
       </w:pPr>
       <w:r>
-        <w:t>Besides, blockchain-based credentials verified with NFTs have given an unchangeable solution to authentication problems and build up trust and credibility on a global standard. Besides, the decentralization of platforms seeks to ensure scalability and equity in trying to exclude intermediaries from the process, hence empowering the learner and educators in charge of shaping the education environment. These indeed provide the bases on which our project rests, delivering a transformative and learner-</w:t>
+        <w:t xml:space="preserve">Besides, </w:t>
+      </w:r>
+      <w:proofErr w:type="spellStart"/>
+      <w:r>
+        <w:t>blockchain</w:t>
+      </w:r>
+      <w:proofErr w:type="spellEnd"/>
+      <w:r>
+        <w:t>-based credentials verified with NFTs have given an unchangeable solution to authentication problems and build up trust and credibility on a global standard. Besides, the decentralization of platforms seeks to ensure scalability and equity in trying to exclude intermediaries from the process, hence empowering the learner and educators in charge of shaping the education environment. These indeed provide the bases on which our project rests, delivering a transformative and learner-</w:t>
       </w:r>
       <w:r>
         <w:t>centred</w:t>
@@ -9650,7 +10176,25 @@
           <w:szCs w:val="24"/>
           <w:lang w:val="en-US"/>
         </w:rPr>
-        <w:t>Issue blockchain-based digital certificates for completed courses, ensuring authenticity and tamper-proof credentials.</w:t>
+        <w:t xml:space="preserve">Issue </w:t>
+      </w:r>
+      <w:proofErr w:type="spellStart"/>
+      <w:r>
+        <w:rPr>
+          <w:rFonts w:eastAsia="Times New Roman" w:cs="Times New Roman"/>
+          <w:szCs w:val="24"/>
+          <w:lang w:val="en-US"/>
+        </w:rPr>
+        <w:t>blockchain</w:t>
+      </w:r>
+      <w:proofErr w:type="spellEnd"/>
+      <w:r>
+        <w:rPr>
+          <w:rFonts w:eastAsia="Times New Roman" w:cs="Times New Roman"/>
+          <w:szCs w:val="24"/>
+          <w:lang w:val="en-US"/>
+        </w:rPr>
+        <w:t>-based digital certificates for completed courses, ensuring authenticity and tamper-proof credentials.</w:t>
       </w:r>
     </w:p>
     <w:p>
@@ -10451,7 +10995,21 @@
         <w:rPr>
           <w:lang w:val="en-US"/>
         </w:rPr>
-        <w:t>Storage: 100 GB SSD (for OS, tools, and local blockchain node data).</w:t>
+        <w:t xml:space="preserve">Storage: 100 GB SSD (for OS, tools, and local </w:t>
+      </w:r>
+      <w:proofErr w:type="spellStart"/>
+      <w:r>
+        <w:rPr>
+          <w:lang w:val="en-US"/>
+        </w:rPr>
+        <w:t>blockchain</w:t>
+      </w:r>
+      <w:proofErr w:type="spellEnd"/>
+      <w:r>
+        <w:rPr>
+          <w:lang w:val="en-US"/>
+        </w:rPr>
+        <w:t xml:space="preserve"> node data).</w:t>
       </w:r>
     </w:p>
     <w:p>
@@ -10568,7 +11126,21 @@
         <w:rPr>
           <w:lang w:val="en-US"/>
         </w:rPr>
-        <w:t>Storage: 500 GB+ SSD (scalable for blockchain data, videos, and databases).</w:t>
+        <w:t xml:space="preserve">Storage: 500 GB+ SSD (scalable for </w:t>
+      </w:r>
+      <w:proofErr w:type="spellStart"/>
+      <w:r>
+        <w:rPr>
+          <w:lang w:val="en-US"/>
+        </w:rPr>
+        <w:t>blockchain</w:t>
+      </w:r>
+      <w:proofErr w:type="spellEnd"/>
+      <w:r>
+        <w:rPr>
+          <w:lang w:val="en-US"/>
+        </w:rPr>
+        <w:t xml:space="preserve"> data, videos, and databases).</w:t>
       </w:r>
     </w:p>
     <w:p>
@@ -10589,7 +11161,21 @@
         <w:rPr>
           <w:lang w:val="en-US"/>
         </w:rPr>
-        <w:t>Network: Dedicated bandwidth (1 Gbps recommended).</w:t>
+        <w:t xml:space="preserve">Network: Dedicated bandwidth (1 </w:t>
+      </w:r>
+      <w:proofErr w:type="spellStart"/>
+      <w:r>
+        <w:rPr>
+          <w:lang w:val="en-US"/>
+        </w:rPr>
+        <w:t>Gbps</w:t>
+      </w:r>
+      <w:proofErr w:type="spellEnd"/>
+      <w:r>
+        <w:rPr>
+          <w:lang w:val="en-US"/>
+        </w:rPr>
+        <w:t xml:space="preserve"> recommended).</w:t>
       </w:r>
     </w:p>
     <w:p>
@@ -10629,7 +11215,21 @@
         <w:rPr>
           <w:lang w:val="en-US"/>
         </w:rPr>
-        <w:t>Browser: Latest versions of Chrome, Firefox, or Brave (with MetaMask extension).</w:t>
+        <w:t xml:space="preserve">Browser: Latest versions of Chrome, Firefox, or Brave (with </w:t>
+      </w:r>
+      <w:proofErr w:type="spellStart"/>
+      <w:r>
+        <w:rPr>
+          <w:lang w:val="en-US"/>
+        </w:rPr>
+        <w:t>MetaMask</w:t>
+      </w:r>
+      <w:proofErr w:type="spellEnd"/>
+      <w:r>
+        <w:rPr>
+          <w:lang w:val="en-US"/>
+        </w:rPr>
+        <w:t xml:space="preserve"> extension).</w:t>
       </w:r>
     </w:p>
     <w:p>
@@ -10650,7 +11250,21 @@
         <w:rPr>
           <w:lang w:val="en-US"/>
         </w:rPr>
-        <w:t>OS: Windows 10/11, macOS Monterey+, or Linux (Ubuntu 22.04+).</w:t>
+        <w:t xml:space="preserve">OS: Windows 10/11, </w:t>
+      </w:r>
+      <w:proofErr w:type="spellStart"/>
+      <w:r>
+        <w:rPr>
+          <w:lang w:val="en-US"/>
+        </w:rPr>
+        <w:t>macOS</w:t>
+      </w:r>
+      <w:proofErr w:type="spellEnd"/>
+      <w:r>
+        <w:rPr>
+          <w:lang w:val="en-US"/>
+        </w:rPr>
+        <w:t xml:space="preserve"> Monterey+, or Linux (Ubuntu 22.04+).</w:t>
       </w:r>
     </w:p>
     <w:p>
@@ -10720,11 +11334,19 @@
           <w:lang w:val="en-US"/>
         </w:rPr>
       </w:pPr>
-      <w:r>
-        <w:rPr>
-          <w:lang w:val="en-US"/>
-        </w:rPr>
-        <w:t>Blockchain Development:</w:t>
+      <w:proofErr w:type="spellStart"/>
+      <w:r>
+        <w:rPr>
+          <w:lang w:val="en-US"/>
+        </w:rPr>
+        <w:t>Blockchain</w:t>
+      </w:r>
+      <w:proofErr w:type="spellEnd"/>
+      <w:r>
+        <w:rPr>
+          <w:lang w:val="en-US"/>
+        </w:rPr>
+        <w:t xml:space="preserve"> Development:</w:t>
       </w:r>
     </w:p>
     <w:p>
@@ -10774,11 +11396,19 @@
           <w:lang w:val="en-US"/>
         </w:rPr>
       </w:pPr>
-      <w:r>
-        <w:rPr>
-          <w:lang w:val="en-US"/>
-        </w:rPr>
-        <w:t>MetaMask (browser extension for wallet integration).</w:t>
+      <w:proofErr w:type="spellStart"/>
+      <w:r>
+        <w:rPr>
+          <w:lang w:val="en-US"/>
+        </w:rPr>
+        <w:t>MetaMask</w:t>
+      </w:r>
+      <w:proofErr w:type="spellEnd"/>
+      <w:r>
+        <w:rPr>
+          <w:lang w:val="en-US"/>
+        </w:rPr>
+        <w:t xml:space="preserve"> (browser extension for wallet integration).</w:t>
       </w:r>
     </w:p>
     <w:p>
@@ -10988,11 +11618,19 @@
           <w:lang w:val="en-US"/>
         </w:rPr>
       </w:pPr>
-      <w:r>
-        <w:rPr>
-          <w:lang w:val="en-US"/>
-        </w:rPr>
-        <w:t>Blockchain:</w:t>
+      <w:proofErr w:type="spellStart"/>
+      <w:r>
+        <w:rPr>
+          <w:lang w:val="en-US"/>
+        </w:rPr>
+        <w:t>Blockchain</w:t>
+      </w:r>
+      <w:proofErr w:type="spellEnd"/>
+      <w:r>
+        <w:rPr>
+          <w:lang w:val="en-US"/>
+        </w:rPr>
+        <w:t>:</w:t>
       </w:r>
     </w:p>
     <w:p>
@@ -11130,7 +11768,21 @@
         <w:rPr>
           <w:lang w:val="en-US"/>
         </w:rPr>
-        <w:t>MySQL (v8.0+) or MariaDB.</w:t>
+        <w:t xml:space="preserve">MySQL (v8.0+) or </w:t>
+      </w:r>
+      <w:proofErr w:type="spellStart"/>
+      <w:r>
+        <w:rPr>
+          <w:lang w:val="en-US"/>
+        </w:rPr>
+        <w:t>MariaDB</w:t>
+      </w:r>
+      <w:proofErr w:type="spellEnd"/>
+      <w:r>
+        <w:rPr>
+          <w:lang w:val="en-US"/>
+        </w:rPr>
+        <w:t>.</w:t>
       </w:r>
     </w:p>
     <w:p>
@@ -11246,7 +11898,21 @@
         <w:rPr>
           <w:lang w:val="en-US"/>
         </w:rPr>
-        <w:t>Web3.js (v5.x) / ethers.js (v6.x) for Ethereum interaction.</w:t>
+        <w:t xml:space="preserve">Web3.js (v5.x) / ethers.js (v6.x) for </w:t>
+      </w:r>
+      <w:proofErr w:type="spellStart"/>
+      <w:r>
+        <w:rPr>
+          <w:lang w:val="en-US"/>
+        </w:rPr>
+        <w:t>Ethereum</w:t>
+      </w:r>
+      <w:proofErr w:type="spellEnd"/>
+      <w:r>
+        <w:rPr>
+          <w:lang w:val="en-US"/>
+        </w:rPr>
+        <w:t xml:space="preserve"> interaction.</w:t>
       </w:r>
     </w:p>
     <w:p>
@@ -11425,7 +12091,35 @@
         <w:rPr>
           <w:lang w:val="en-US"/>
         </w:rPr>
-        <w:t>Stable connection for blockchain transactions (Ethereum RPC calls).</w:t>
+        <w:t xml:space="preserve">Stable connection for </w:t>
+      </w:r>
+      <w:proofErr w:type="spellStart"/>
+      <w:r>
+        <w:rPr>
+          <w:lang w:val="en-US"/>
+        </w:rPr>
+        <w:t>blockchain</w:t>
+      </w:r>
+      <w:proofErr w:type="spellEnd"/>
+      <w:r>
+        <w:rPr>
+          <w:lang w:val="en-US"/>
+        </w:rPr>
+        <w:t xml:space="preserve"> transactions (</w:t>
+      </w:r>
+      <w:proofErr w:type="spellStart"/>
+      <w:r>
+        <w:rPr>
+          <w:lang w:val="en-US"/>
+        </w:rPr>
+        <w:t>Ethereum</w:t>
+      </w:r>
+      <w:proofErr w:type="spellEnd"/>
+      <w:r>
+        <w:rPr>
+          <w:lang w:val="en-US"/>
+        </w:rPr>
+        <w:t xml:space="preserve"> RPC calls).</w:t>
       </w:r>
     </w:p>
     <w:p>
@@ -11493,11 +12187,19 @@
           <w:lang w:val="en-US"/>
         </w:rPr>
       </w:pPr>
-      <w:r>
-        <w:rPr>
-          <w:lang w:val="en-US"/>
-        </w:rPr>
-        <w:t>Blockchain Network:</w:t>
+      <w:proofErr w:type="spellStart"/>
+      <w:r>
+        <w:rPr>
+          <w:lang w:val="en-US"/>
+        </w:rPr>
+        <w:t>Blockchain</w:t>
+      </w:r>
+      <w:proofErr w:type="spellEnd"/>
+      <w:r>
+        <w:rPr>
+          <w:lang w:val="en-US"/>
+        </w:rPr>
+        <w:t xml:space="preserve"> Network:</w:t>
       </w:r>
     </w:p>
     <w:p>
@@ -12511,8 +13213,13 @@
       <w:pPr>
         <w:spacing w:line="360" w:lineRule="auto"/>
       </w:pPr>
-      <w:r>
-        <w:t>Er-Diagrams, Dataflow, Algorithm and Flowchart are used for understanding the system's design and its functionalities, and both are important for creating proper documentation.</w:t>
+      <w:proofErr w:type="spellStart"/>
+      <w:r>
+        <w:t>Er</w:t>
+      </w:r>
+      <w:proofErr w:type="spellEnd"/>
+      <w:r>
+        <w:t>-Diagrams, Dataflow, Algorithm and Flowchart are used for understanding the system's design and its functionalities, and both are important for creating proper documentation.</w:t>
       </w:r>
     </w:p>
     <w:p>
@@ -12531,7 +13238,21 @@
         <w:rPr>
           <w:b w:val="0"/>
         </w:rPr>
-        <w:t>7.1 Er-Diagram</w:t>
+        <w:t xml:space="preserve">7.1 </w:t>
+      </w:r>
+      <w:proofErr w:type="spellStart"/>
+      <w:r>
+        <w:rPr>
+          <w:b w:val="0"/>
+        </w:rPr>
+        <w:t>Er</w:t>
+      </w:r>
+      <w:proofErr w:type="spellEnd"/>
+      <w:r>
+        <w:rPr>
+          <w:b w:val="0"/>
+        </w:rPr>
+        <w:t>-Diagram</w:t>
       </w:r>
       <w:bookmarkEnd w:id="25"/>
     </w:p>
@@ -12557,15 +13278,11 @@
         <w:jc w:val="both"/>
       </w:pPr>
       <w:r>
-        <w:rPr>
-          <w:noProof/>
-          <w:lang w:val="en-US"/>
-        </w:rPr>
         <w:drawing>
-          <wp:inline distT="0" distB="0" distL="0" distR="0" wp14:anchorId="314BE4C5" wp14:editId="646823CA">
-            <wp:extent cx="5274310" cy="3078855"/>
-            <wp:effectExtent l="0" t="0" r="2540" b="7620"/>
-            <wp:docPr id="6" name="Picture 6" descr="C:\Users\Dell\AppData\Local\Packages\5319275A.WhatsAppDesktop_cv1g1gvanyjgm\TempState\AA5BC34D6BD5933DD73AE2251BFF88E8\WhatsApp Image 2025-02-27 at 12.22.00_402d3277.jpg"/>
+          <wp:inline distT="0" distB="0" distL="0" distR="0" wp14:anchorId="08D41362" wp14:editId="6270E7E8">
+            <wp:extent cx="5274310" cy="3559175"/>
+            <wp:effectExtent l="0" t="0" r="2540" b="3175"/>
+            <wp:docPr id="8" name="Picture 8"/>
             <wp:cNvGraphicFramePr>
               <a:graphicFrameLocks xmlns:a="http://schemas.openxmlformats.org/drawingml/2006/main" noChangeAspect="1"/>
             </wp:cNvGraphicFramePr>
@@ -12573,36 +13290,23 @@
               <a:graphicData uri="http://schemas.openxmlformats.org/drawingml/2006/picture">
                 <pic:pic xmlns:pic="http://schemas.openxmlformats.org/drawingml/2006/picture">
                   <pic:nvPicPr>
-                    <pic:cNvPr id="0" name="Picture 1" descr="C:\Users\Dell\AppData\Local\Packages\5319275A.WhatsAppDesktop_cv1g1gvanyjgm\TempState\AA5BC34D6BD5933DD73AE2251BFF88E8\WhatsApp Image 2025-02-27 at 12.22.00_402d3277.jpg"/>
-                    <pic:cNvPicPr>
-                      <a:picLocks noChangeAspect="1" noChangeArrowheads="1"/>
-                    </pic:cNvPicPr>
+                    <pic:cNvPr id="1" name=""/>
+                    <pic:cNvPicPr/>
                   </pic:nvPicPr>
                   <pic:blipFill>
-                    <a:blip r:embed="rId13">
-                      <a:extLst>
-                        <a:ext uri="{28A0092B-C50C-407E-A947-70E740481C1C}">
-                          <a14:useLocalDpi xmlns:a14="http://schemas.microsoft.com/office/drawing/2010/main" val="0"/>
-                        </a:ext>
-                      </a:extLst>
-                    </a:blip>
-                    <a:srcRect/>
+                    <a:blip r:embed="rId13"/>
                     <a:stretch>
                       <a:fillRect/>
                     </a:stretch>
                   </pic:blipFill>
-                  <pic:spPr bwMode="auto">
+                  <pic:spPr>
                     <a:xfrm>
                       <a:off x="0" y="0"/>
-                      <a:ext cx="5274310" cy="3078855"/>
+                      <a:ext cx="5274310" cy="3559175"/>
                     </a:xfrm>
                     <a:prstGeom prst="rect">
                       <a:avLst/>
                     </a:prstGeom>
-                    <a:noFill/>
-                    <a:ln>
-                      <a:noFill/>
-                    </a:ln>
                   </pic:spPr>
                 </pic:pic>
               </a:graphicData>
@@ -12624,6 +13328,7 @@
       </w:pPr>
       <w:bookmarkStart w:id="26" w:name="_Toc191086458"/>
       <w:bookmarkStart w:id="27" w:name="_Toc191551605"/>
+      <w:bookmarkStart w:id="28" w:name="_Toc191552977"/>
       <w:r>
         <w:rPr>
           <w:i w:val="0"/>
@@ -12731,6 +13436,7 @@
         <w:t xml:space="preserve"> ER- Diagram</w:t>
       </w:r>
       <w:bookmarkEnd w:id="27"/>
+      <w:bookmarkEnd w:id="28"/>
       <w:r>
         <w:rPr>
           <w:i w:val="0"/>
@@ -12775,7 +13481,7 @@
           <w:b w:val="0"/>
         </w:rPr>
       </w:pPr>
-      <w:bookmarkStart w:id="28" w:name="_Toc191551588"/>
+      <w:bookmarkStart w:id="29" w:name="_Toc191551588"/>
       <w:r>
         <w:rPr>
           <w:b w:val="0"/>
@@ -12783,7 +13489,7 @@
         <w:lastRenderedPageBreak/>
         <w:t>Dataflow Diagram</w:t>
       </w:r>
-      <w:bookmarkEnd w:id="28"/>
+      <w:bookmarkEnd w:id="29"/>
     </w:p>
     <w:p>
       <w:pPr>
@@ -12920,8 +13626,9 @@
           <w:szCs w:val="24"/>
         </w:rPr>
       </w:pPr>
-      <w:bookmarkStart w:id="29" w:name="_Toc191086460"/>
-      <w:bookmarkStart w:id="30" w:name="_Toc191551606"/>
+      <w:bookmarkStart w:id="30" w:name="_Toc191086460"/>
+      <w:bookmarkStart w:id="31" w:name="_Toc191551606"/>
+      <w:bookmarkStart w:id="32" w:name="_Toc191552978"/>
       <w:r>
         <w:rPr>
           <w:i w:val="0"/>
@@ -13010,7 +13717,7 @@
           <w:sz w:val="24"/>
           <w:szCs w:val="24"/>
         </w:rPr>
-        <w:t>3</w:t>
+        <w:t>2</w:t>
       </w:r>
       <w:r>
         <w:rPr>
@@ -13028,8 +13735,9 @@
         </w:rPr>
         <w:t xml:space="preserve"> Level-0, DFD</w:t>
       </w:r>
-      <w:bookmarkEnd w:id="29"/>
       <w:bookmarkEnd w:id="30"/>
+      <w:bookmarkEnd w:id="31"/>
+      <w:bookmarkEnd w:id="32"/>
     </w:p>
     <w:p>
       <w:pPr>
@@ -13137,13 +13845,14 @@
           <w:szCs w:val="24"/>
         </w:rPr>
       </w:pPr>
-      <w:bookmarkStart w:id="31" w:name="_Toc158710272"/>
-      <w:bookmarkStart w:id="32" w:name="_Toc190529091"/>
-      <w:bookmarkStart w:id="33" w:name="_Toc191085510"/>
-      <w:bookmarkStart w:id="34" w:name="_Toc191085535"/>
-      <w:bookmarkStart w:id="35" w:name="_Toc191085548"/>
-      <w:bookmarkStart w:id="36" w:name="_Toc191086461"/>
-      <w:bookmarkStart w:id="37" w:name="_Toc191551607"/>
+      <w:bookmarkStart w:id="33" w:name="_Toc158710272"/>
+      <w:bookmarkStart w:id="34" w:name="_Toc190529091"/>
+      <w:bookmarkStart w:id="35" w:name="_Toc191085510"/>
+      <w:bookmarkStart w:id="36" w:name="_Toc191085535"/>
+      <w:bookmarkStart w:id="37" w:name="_Toc191085548"/>
+      <w:bookmarkStart w:id="38" w:name="_Toc191086461"/>
+      <w:bookmarkStart w:id="39" w:name="_Toc191551607"/>
+      <w:bookmarkStart w:id="40" w:name="_Toc191552979"/>
       <w:r>
         <w:rPr>
           <w:i w:val="0"/>
@@ -13243,7 +13952,7 @@
           <w:sz w:val="24"/>
           <w:szCs w:val="24"/>
         </w:rPr>
-        <w:t>4</w:t>
+        <w:t>3</w:t>
       </w:r>
       <w:r>
         <w:rPr>
@@ -13263,7 +13972,7 @@
         </w:rPr>
         <w:t xml:space="preserve"> Level-1 DFD</w:t>
       </w:r>
-      <w:bookmarkEnd w:id="31"/>
+      <w:bookmarkEnd w:id="33"/>
       <w:r>
         <w:rPr>
           <w:i w:val="0"/>
@@ -13273,12 +13982,13 @@
         </w:rPr>
         <w:t xml:space="preserve"> for User</w:t>
       </w:r>
-      <w:bookmarkEnd w:id="32"/>
-      <w:bookmarkEnd w:id="33"/>
       <w:bookmarkEnd w:id="34"/>
       <w:bookmarkEnd w:id="35"/>
       <w:bookmarkEnd w:id="36"/>
       <w:bookmarkEnd w:id="37"/>
+      <w:bookmarkEnd w:id="38"/>
+      <w:bookmarkEnd w:id="39"/>
+      <w:bookmarkEnd w:id="40"/>
       <w:r>
         <w:br/>
       </w:r>
@@ -13361,12 +14071,13 @@
           <w:szCs w:val="24"/>
         </w:rPr>
       </w:pPr>
-      <w:bookmarkStart w:id="38" w:name="_Toc190529092"/>
-      <w:bookmarkStart w:id="39" w:name="_Toc191085511"/>
-      <w:bookmarkStart w:id="40" w:name="_Toc191085536"/>
-      <w:bookmarkStart w:id="41" w:name="_Toc191085549"/>
-      <w:bookmarkStart w:id="42" w:name="_Toc191086462"/>
-      <w:bookmarkStart w:id="43" w:name="_Toc191551608"/>
+      <w:bookmarkStart w:id="41" w:name="_Toc190529092"/>
+      <w:bookmarkStart w:id="42" w:name="_Toc191085511"/>
+      <w:bookmarkStart w:id="43" w:name="_Toc191085536"/>
+      <w:bookmarkStart w:id="44" w:name="_Toc191085549"/>
+      <w:bookmarkStart w:id="45" w:name="_Toc191086462"/>
+      <w:bookmarkStart w:id="46" w:name="_Toc191551608"/>
+      <w:bookmarkStart w:id="47" w:name="_Toc191552980"/>
       <w:r>
         <w:rPr>
           <w:i w:val="0"/>
@@ -13455,7 +14166,7 @@
           <w:sz w:val="24"/>
           <w:szCs w:val="24"/>
         </w:rPr>
-        <w:t>5</w:t>
+        <w:t>4</w:t>
       </w:r>
       <w:r>
         <w:rPr>
@@ -13473,12 +14184,13 @@
         </w:rPr>
         <w:t xml:space="preserve"> Level-1 DFD for Admin</w:t>
       </w:r>
-      <w:bookmarkEnd w:id="38"/>
-      <w:bookmarkEnd w:id="39"/>
-      <w:bookmarkEnd w:id="40"/>
       <w:bookmarkEnd w:id="41"/>
       <w:bookmarkEnd w:id="42"/>
       <w:bookmarkEnd w:id="43"/>
+      <w:bookmarkEnd w:id="44"/>
+      <w:bookmarkEnd w:id="45"/>
+      <w:bookmarkEnd w:id="46"/>
+      <w:bookmarkEnd w:id="47"/>
     </w:p>
     <w:p>
       <w:pPr>
@@ -13956,12 +14668,13 @@
           <w:lang w:val="en-US"/>
         </w:rPr>
       </w:pPr>
-      <w:bookmarkStart w:id="44" w:name="_Toc190529093"/>
-      <w:bookmarkStart w:id="45" w:name="_Toc191085512"/>
-      <w:bookmarkStart w:id="46" w:name="_Toc191085537"/>
-      <w:bookmarkStart w:id="47" w:name="_Toc191085550"/>
-      <w:bookmarkStart w:id="48" w:name="_Toc191086463"/>
-      <w:bookmarkStart w:id="49" w:name="_Toc191551609"/>
+      <w:bookmarkStart w:id="48" w:name="_Toc190529093"/>
+      <w:bookmarkStart w:id="49" w:name="_Toc191085512"/>
+      <w:bookmarkStart w:id="50" w:name="_Toc191085537"/>
+      <w:bookmarkStart w:id="51" w:name="_Toc191085550"/>
+      <w:bookmarkStart w:id="52" w:name="_Toc191086463"/>
+      <w:bookmarkStart w:id="53" w:name="_Toc191551609"/>
+      <w:bookmarkStart w:id="54" w:name="_Toc191552981"/>
       <w:r>
         <w:rPr>
           <w:i w:val="0"/>
@@ -14050,7 +14763,7 @@
           <w:sz w:val="24"/>
           <w:szCs w:val="24"/>
         </w:rPr>
-        <w:t>6</w:t>
+        <w:t>5</w:t>
       </w:r>
       <w:r>
         <w:rPr>
@@ -14084,12 +14797,13 @@
         </w:rPr>
         <w:t>ser login</w:t>
       </w:r>
-      <w:bookmarkEnd w:id="44"/>
-      <w:bookmarkEnd w:id="45"/>
-      <w:bookmarkEnd w:id="46"/>
-      <w:bookmarkEnd w:id="47"/>
       <w:bookmarkEnd w:id="48"/>
       <w:bookmarkEnd w:id="49"/>
+      <w:bookmarkEnd w:id="50"/>
+      <w:bookmarkEnd w:id="51"/>
+      <w:bookmarkEnd w:id="52"/>
+      <w:bookmarkEnd w:id="53"/>
+      <w:bookmarkEnd w:id="54"/>
     </w:p>
     <w:p>
       <w:pPr>
@@ -14167,12 +14881,13 @@
           <w:szCs w:val="24"/>
         </w:rPr>
       </w:pPr>
-      <w:bookmarkStart w:id="50" w:name="_Toc190529094"/>
-      <w:bookmarkStart w:id="51" w:name="_Toc191085513"/>
-      <w:bookmarkStart w:id="52" w:name="_Toc191085538"/>
-      <w:bookmarkStart w:id="53" w:name="_Toc191085551"/>
-      <w:bookmarkStart w:id="54" w:name="_Toc191086464"/>
-      <w:bookmarkStart w:id="55" w:name="_Toc191551610"/>
+      <w:bookmarkStart w:id="55" w:name="_Toc190529094"/>
+      <w:bookmarkStart w:id="56" w:name="_Toc191085513"/>
+      <w:bookmarkStart w:id="57" w:name="_Toc191085538"/>
+      <w:bookmarkStart w:id="58" w:name="_Toc191085551"/>
+      <w:bookmarkStart w:id="59" w:name="_Toc191086464"/>
+      <w:bookmarkStart w:id="60" w:name="_Toc191551610"/>
+      <w:bookmarkStart w:id="61" w:name="_Toc191552982"/>
       <w:r>
         <w:rPr>
           <w:i w:val="0"/>
@@ -14261,7 +14976,7 @@
           <w:sz w:val="24"/>
           <w:szCs w:val="24"/>
         </w:rPr>
-        <w:t>7</w:t>
+        <w:t>6</w:t>
       </w:r>
       <w:r>
         <w:rPr>
@@ -14279,12 +14994,13 @@
         </w:rPr>
         <w:t xml:space="preserve"> Level-2, DFD for User Register</w:t>
       </w:r>
-      <w:bookmarkEnd w:id="50"/>
-      <w:bookmarkEnd w:id="51"/>
-      <w:bookmarkEnd w:id="52"/>
-      <w:bookmarkEnd w:id="53"/>
-      <w:bookmarkEnd w:id="54"/>
       <w:bookmarkEnd w:id="55"/>
+      <w:bookmarkEnd w:id="56"/>
+      <w:bookmarkEnd w:id="57"/>
+      <w:bookmarkEnd w:id="58"/>
+      <w:bookmarkEnd w:id="59"/>
+      <w:bookmarkEnd w:id="60"/>
+      <w:bookmarkEnd w:id="61"/>
     </w:p>
     <w:p>
       <w:pPr>
@@ -14364,12 +15080,13 @@
           <w:szCs w:val="24"/>
         </w:rPr>
       </w:pPr>
-      <w:bookmarkStart w:id="56" w:name="_Toc190529095"/>
-      <w:bookmarkStart w:id="57" w:name="_Toc191085514"/>
-      <w:bookmarkStart w:id="58" w:name="_Toc191085539"/>
-      <w:bookmarkStart w:id="59" w:name="_Toc191085552"/>
-      <w:bookmarkStart w:id="60" w:name="_Toc191086465"/>
-      <w:bookmarkStart w:id="61" w:name="_Toc191551611"/>
+      <w:bookmarkStart w:id="62" w:name="_Toc190529095"/>
+      <w:bookmarkStart w:id="63" w:name="_Toc191085514"/>
+      <w:bookmarkStart w:id="64" w:name="_Toc191085539"/>
+      <w:bookmarkStart w:id="65" w:name="_Toc191085552"/>
+      <w:bookmarkStart w:id="66" w:name="_Toc191086465"/>
+      <w:bookmarkStart w:id="67" w:name="_Toc191551611"/>
+      <w:bookmarkStart w:id="68" w:name="_Toc191552983"/>
       <w:r>
         <w:rPr>
           <w:i w:val="0"/>
@@ -14458,7 +15175,7 @@
           <w:sz w:val="24"/>
           <w:szCs w:val="24"/>
         </w:rPr>
-        <w:t>8</w:t>
+        <w:t>7</w:t>
       </w:r>
       <w:r>
         <w:rPr>
@@ -14476,12 +15193,13 @@
         </w:rPr>
         <w:t xml:space="preserve"> Level-2, DFD for free course</w:t>
       </w:r>
-      <w:bookmarkEnd w:id="56"/>
-      <w:bookmarkEnd w:id="57"/>
-      <w:bookmarkEnd w:id="58"/>
-      <w:bookmarkEnd w:id="59"/>
-      <w:bookmarkEnd w:id="60"/>
-      <w:bookmarkEnd w:id="61"/>
+      <w:bookmarkEnd w:id="62"/>
+      <w:bookmarkEnd w:id="63"/>
+      <w:bookmarkEnd w:id="64"/>
+      <w:bookmarkEnd w:id="65"/>
+      <w:bookmarkEnd w:id="66"/>
+      <w:bookmarkEnd w:id="67"/>
+      <w:bookmarkEnd w:id="68"/>
     </w:p>
     <w:p>
       <w:pPr>
@@ -14565,12 +15283,13 @@
           <w:szCs w:val="24"/>
         </w:rPr>
       </w:pPr>
-      <w:bookmarkStart w:id="62" w:name="_Toc190529096"/>
-      <w:bookmarkStart w:id="63" w:name="_Toc191085515"/>
-      <w:bookmarkStart w:id="64" w:name="_Toc191085540"/>
-      <w:bookmarkStart w:id="65" w:name="_Toc191085553"/>
-      <w:bookmarkStart w:id="66" w:name="_Toc191086466"/>
-      <w:bookmarkStart w:id="67" w:name="_Toc191551612"/>
+      <w:bookmarkStart w:id="69" w:name="_Toc190529096"/>
+      <w:bookmarkStart w:id="70" w:name="_Toc191085515"/>
+      <w:bookmarkStart w:id="71" w:name="_Toc191085540"/>
+      <w:bookmarkStart w:id="72" w:name="_Toc191085553"/>
+      <w:bookmarkStart w:id="73" w:name="_Toc191086466"/>
+      <w:bookmarkStart w:id="74" w:name="_Toc191551612"/>
+      <w:bookmarkStart w:id="75" w:name="_Toc191552984"/>
       <w:r>
         <w:rPr>
           <w:i w:val="0"/>
@@ -14659,7 +15378,7 @@
           <w:sz w:val="24"/>
           <w:szCs w:val="24"/>
         </w:rPr>
-        <w:t>9</w:t>
+        <w:t>8</w:t>
       </w:r>
       <w:r>
         <w:rPr>
@@ -14677,12 +15396,13 @@
         </w:rPr>
         <w:t xml:space="preserve"> Level-2, DFD for token purchase</w:t>
       </w:r>
-      <w:bookmarkEnd w:id="62"/>
-      <w:bookmarkEnd w:id="63"/>
-      <w:bookmarkEnd w:id="64"/>
-      <w:bookmarkEnd w:id="65"/>
-      <w:bookmarkEnd w:id="66"/>
-      <w:bookmarkEnd w:id="67"/>
+      <w:bookmarkEnd w:id="69"/>
+      <w:bookmarkEnd w:id="70"/>
+      <w:bookmarkEnd w:id="71"/>
+      <w:bookmarkEnd w:id="72"/>
+      <w:bookmarkEnd w:id="73"/>
+      <w:bookmarkEnd w:id="74"/>
+      <w:bookmarkEnd w:id="75"/>
     </w:p>
     <w:p>
       <w:pPr>
@@ -14730,7 +15450,7 @@
           <w:b w:val="0"/>
         </w:rPr>
       </w:pPr>
-      <w:bookmarkStart w:id="68" w:name="_Toc191551589"/>
+      <w:bookmarkStart w:id="76" w:name="_Toc191551589"/>
       <w:r>
         <w:rPr>
           <w:b w:val="0"/>
@@ -14738,7 +15458,7 @@
         <w:lastRenderedPageBreak/>
         <w:t>DEVELOPMENT</w:t>
       </w:r>
-      <w:bookmarkEnd w:id="68"/>
+      <w:bookmarkEnd w:id="76"/>
     </w:p>
     <w:p>
       <w:pPr>
@@ -14752,14 +15472,14 @@
           <w:b w:val="0"/>
         </w:rPr>
       </w:pPr>
-      <w:bookmarkStart w:id="69" w:name="_Toc191551590"/>
+      <w:bookmarkStart w:id="77" w:name="_Toc191551590"/>
       <w:r>
         <w:rPr>
           <w:b w:val="0"/>
         </w:rPr>
         <w:t>Development methodology</w:t>
       </w:r>
-      <w:bookmarkEnd w:id="69"/>
+      <w:bookmarkEnd w:id="77"/>
     </w:p>
     <w:p>
       <w:pPr>
@@ -14793,16 +15513,11 @@
         <w:jc w:val="both"/>
       </w:pPr>
       <w:r>
-        <w:rPr>
-          <w:rFonts w:cs="Times New Roman"/>
-          <w:noProof/>
-          <w:lang w:val="en-US"/>
-        </w:rPr>
         <w:drawing>
-          <wp:inline distT="0" distB="0" distL="0" distR="0" wp14:anchorId="651F35E3" wp14:editId="79632A3D">
-            <wp:extent cx="5273040" cy="3931920"/>
-            <wp:effectExtent l="0" t="0" r="0" b="0"/>
-            <wp:docPr id="2" name="Picture 2"/>
+          <wp:inline distT="0" distB="0" distL="0" distR="0" wp14:anchorId="3BFB1F43" wp14:editId="4A2D26A7">
+            <wp:extent cx="5274310" cy="3534410"/>
+            <wp:effectExtent l="0" t="0" r="2540" b="8890"/>
+            <wp:docPr id="9" name="Picture 9"/>
             <wp:cNvGraphicFramePr>
               <a:graphicFrameLocks xmlns:a="http://schemas.openxmlformats.org/drawingml/2006/main" noChangeAspect="1"/>
             </wp:cNvGraphicFramePr>
@@ -14810,36 +15525,23 @@
               <a:graphicData uri="http://schemas.openxmlformats.org/drawingml/2006/picture">
                 <pic:pic xmlns:pic="http://schemas.openxmlformats.org/drawingml/2006/picture">
                   <pic:nvPicPr>
-                    <pic:cNvPr id="0" name="Picture 2"/>
-                    <pic:cNvPicPr>
-                      <a:picLocks noChangeAspect="1" noChangeArrowheads="1"/>
-                    </pic:cNvPicPr>
+                    <pic:cNvPr id="1" name=""/>
+                    <pic:cNvPicPr/>
                   </pic:nvPicPr>
                   <pic:blipFill>
-                    <a:blip r:embed="rId21">
-                      <a:extLst>
-                        <a:ext uri="{28A0092B-C50C-407E-A947-70E740481C1C}">
-                          <a14:useLocalDpi xmlns:a14="http://schemas.microsoft.com/office/drawing/2010/main" val="0"/>
-                        </a:ext>
-                      </a:extLst>
-                    </a:blip>
-                    <a:srcRect/>
+                    <a:blip r:embed="rId21"/>
                     <a:stretch>
                       <a:fillRect/>
                     </a:stretch>
                   </pic:blipFill>
-                  <pic:spPr bwMode="auto">
+                  <pic:spPr>
                     <a:xfrm>
                       <a:off x="0" y="0"/>
-                      <a:ext cx="5273040" cy="3931920"/>
+                      <a:ext cx="5274310" cy="3534410"/>
                     </a:xfrm>
                     <a:prstGeom prst="rect">
                       <a:avLst/>
                     </a:prstGeom>
-                    <a:noFill/>
-                    <a:ln>
-                      <a:noFill/>
-                    </a:ln>
                   </pic:spPr>
                 </pic:pic>
               </a:graphicData>
@@ -14861,12 +15563,13 @@
           <w:szCs w:val="24"/>
         </w:rPr>
       </w:pPr>
-      <w:bookmarkStart w:id="70" w:name="_Toc190529097"/>
-      <w:bookmarkStart w:id="71" w:name="_Toc191085516"/>
-      <w:bookmarkStart w:id="72" w:name="_Toc191085541"/>
-      <w:bookmarkStart w:id="73" w:name="_Toc191085554"/>
-      <w:bookmarkStart w:id="74" w:name="_Toc191086467"/>
-      <w:bookmarkStart w:id="75" w:name="_Toc191551613"/>
+      <w:bookmarkStart w:id="78" w:name="_Toc190529097"/>
+      <w:bookmarkStart w:id="79" w:name="_Toc191085516"/>
+      <w:bookmarkStart w:id="80" w:name="_Toc191085541"/>
+      <w:bookmarkStart w:id="81" w:name="_Toc191085554"/>
+      <w:bookmarkStart w:id="82" w:name="_Toc191086467"/>
+      <w:bookmarkStart w:id="83" w:name="_Toc191551613"/>
+      <w:bookmarkStart w:id="84" w:name="_Toc191552985"/>
       <w:r>
         <w:rPr>
           <w:i w:val="0"/>
@@ -14973,102 +15676,63 @@
         </w:rPr>
         <w:t xml:space="preserve"> Spiral Model</w:t>
       </w:r>
-      <w:bookmarkEnd w:id="70"/>
-      <w:bookmarkEnd w:id="71"/>
-      <w:bookmarkEnd w:id="72"/>
-      <w:bookmarkEnd w:id="73"/>
-      <w:bookmarkEnd w:id="74"/>
-      <w:bookmarkEnd w:id="75"/>
-    </w:p>
-    <w:p>
-      <w:pPr>
-        <w:spacing w:line="360" w:lineRule="auto"/>
-        <w:jc w:val="both"/>
-      </w:pPr>
-    </w:p>
-    <w:p>
-      <w:pPr>
-        <w:spacing w:line="360" w:lineRule="auto"/>
-        <w:jc w:val="both"/>
-        <w:rPr>
-          <w:rFonts w:cs="Times New Roman"/>
-          <w:color w:val="000000"/>
-          <w:szCs w:val="24"/>
-          <w:shd w:val="clear" w:color="auto" w:fill="FFFFFF"/>
-        </w:rPr>
-      </w:pPr>
-      <w:r>
-        <w:rPr>
-          <w:rFonts w:cs="Times New Roman"/>
-          <w:color w:val="000000"/>
-          <w:szCs w:val="24"/>
-          <w:shd w:val="clear" w:color="auto" w:fill="FFFFFF"/>
-        </w:rPr>
-        <w:t>The phases in Spiral model are: -</w:t>
-      </w:r>
-    </w:p>
-    <w:p>
-      <w:pPr>
-        <w:pStyle w:val="Heading3"/>
-      </w:pPr>
-      <w:bookmarkStart w:id="76" w:name="_Toc188097390"/>
-      <w:bookmarkStart w:id="77" w:name="_Toc178603526"/>
-      <w:bookmarkStart w:id="78" w:name="_Toc191551591"/>
-      <w:r>
-        <w:t xml:space="preserve">8.1.1 </w:t>
-      </w:r>
-      <w:r>
-        <w:t xml:space="preserve">  </w:t>
-      </w:r>
-      <w:r>
-        <w:t>Planning Phase</w:t>
-      </w:r>
-      <w:bookmarkEnd w:id="76"/>
-      <w:bookmarkEnd w:id="77"/>
       <w:bookmarkEnd w:id="78"/>
-      <w:r>
-        <w:t xml:space="preserve"> </w:t>
-      </w:r>
-    </w:p>
-    <w:p>
-      <w:pPr>
-        <w:spacing w:after="0" w:line="360" w:lineRule="auto"/>
-        <w:jc w:val="both"/>
-        <w:rPr>
-          <w:rFonts w:eastAsia="Times New Roman" w:cs="Times New Roman"/>
-          <w:szCs w:val="24"/>
-          <w:lang w:eastAsia="en-GB"/>
-        </w:rPr>
-      </w:pPr>
-      <w:r>
-        <w:rPr>
-          <w:rFonts w:eastAsia="Times New Roman" w:cs="Times New Roman"/>
-          <w:szCs w:val="24"/>
-          <w:lang w:eastAsia="en-GB"/>
-        </w:rPr>
-        <w:t>The project's goals, parameters, and extent are specified at the planning phase. In order to determine the resources, deadlines, and deliverables, stakeholders collaborate. In order to create a strong basis for the project, requirements collecting and preliminary feasibility study are also completed during this phase.</w:t>
-      </w:r>
-    </w:p>
-    <w:p>
-      <w:pPr>
-        <w:pStyle w:val="Heading3"/>
-      </w:pPr>
-      <w:bookmarkStart w:id="79" w:name="_Toc188097391"/>
-      <w:bookmarkStart w:id="80" w:name="_Toc178603527"/>
-      <w:bookmarkStart w:id="81" w:name="_Toc191551592"/>
-      <w:r>
-        <w:lastRenderedPageBreak/>
-        <w:t>8.1.2</w:t>
-      </w:r>
-      <w:r>
-        <w:t xml:space="preserve">   </w:t>
-      </w:r>
-      <w:r>
-        <w:t xml:space="preserve"> Risk Analysis</w:t>
-      </w:r>
       <w:bookmarkEnd w:id="79"/>
       <w:bookmarkEnd w:id="80"/>
       <w:bookmarkEnd w:id="81"/>
+      <w:bookmarkEnd w:id="82"/>
+      <w:bookmarkEnd w:id="83"/>
+      <w:bookmarkEnd w:id="84"/>
+    </w:p>
+    <w:p>
+      <w:pPr>
+        <w:spacing w:line="360" w:lineRule="auto"/>
+        <w:jc w:val="both"/>
+      </w:pPr>
+    </w:p>
+    <w:p>
+      <w:pPr>
+        <w:spacing w:line="360" w:lineRule="auto"/>
+        <w:jc w:val="both"/>
+        <w:rPr>
+          <w:rFonts w:cs="Times New Roman"/>
+          <w:color w:val="000000"/>
+          <w:szCs w:val="24"/>
+          <w:shd w:val="clear" w:color="auto" w:fill="FFFFFF"/>
+        </w:rPr>
+      </w:pPr>
+      <w:r>
+        <w:rPr>
+          <w:rFonts w:cs="Times New Roman"/>
+          <w:color w:val="000000"/>
+          <w:szCs w:val="24"/>
+          <w:shd w:val="clear" w:color="auto" w:fill="FFFFFF"/>
+        </w:rPr>
+        <w:t>The phases in Spiral model are: -</w:t>
+      </w:r>
+    </w:p>
+    <w:p>
+      <w:pPr>
+        <w:pStyle w:val="Heading3"/>
+      </w:pPr>
+      <w:bookmarkStart w:id="85" w:name="_Toc188097390"/>
+      <w:bookmarkStart w:id="86" w:name="_Toc178603526"/>
+      <w:bookmarkStart w:id="87" w:name="_Toc191551591"/>
+      <w:r>
+        <w:t xml:space="preserve">8.1.1 </w:t>
+      </w:r>
+      <w:r>
+        <w:t xml:space="preserve">  </w:t>
+      </w:r>
+      <w:r>
+        <w:t>Planning Phase</w:t>
+      </w:r>
+      <w:bookmarkEnd w:id="85"/>
+      <w:bookmarkEnd w:id="86"/>
+      <w:bookmarkEnd w:id="87"/>
+      <w:r>
+        <w:t xml:space="preserve"> </w:t>
+      </w:r>
     </w:p>
     <w:p>
       <w:pPr>
@@ -15086,8 +15750,29 @@
           <w:szCs w:val="24"/>
           <w:lang w:eastAsia="en-GB"/>
         </w:rPr>
-        <w:t>The spiral model's most unique characteristic is its risk analysis. Prototypes and models are used in this phase to identify, assess, and mitigate potential risks. To lower the chance of failure, the development team evaluates operational, financial, schedule-related, and technological risks.</w:t>
-      </w:r>
+        <w:t>The project's goals, parameters, and extent are specified at the planning phase. In order to determine the resources, deadlines, and deliverables, stakeholders collaborate. In order to create a strong basis for the project, requirements collecting and preliminary feasibility study are also completed during this phase.</w:t>
+      </w:r>
+    </w:p>
+    <w:p>
+      <w:pPr>
+        <w:pStyle w:val="Heading3"/>
+      </w:pPr>
+      <w:bookmarkStart w:id="88" w:name="_Toc188097391"/>
+      <w:bookmarkStart w:id="89" w:name="_Toc178603527"/>
+      <w:bookmarkStart w:id="90" w:name="_Toc191551592"/>
+      <w:r>
+        <w:lastRenderedPageBreak/>
+        <w:t>8.1.2</w:t>
+      </w:r>
+      <w:r>
+        <w:t xml:space="preserve">   </w:t>
+      </w:r>
+      <w:r>
+        <w:t xml:space="preserve"> Risk Analysis</w:t>
+      </w:r>
+      <w:bookmarkEnd w:id="88"/>
+      <w:bookmarkEnd w:id="89"/>
+      <w:bookmarkEnd w:id="90"/>
     </w:p>
     <w:p>
       <w:pPr>
@@ -15099,22 +15784,14 @@
           <w:lang w:eastAsia="en-GB"/>
         </w:rPr>
       </w:pPr>
-    </w:p>
-    <w:p>
-      <w:pPr>
-        <w:pStyle w:val="Heading3"/>
-      </w:pPr>
-      <w:bookmarkStart w:id="82" w:name="_Toc191551593"/>
-      <w:r>
-        <w:t>8.1.3</w:t>
-      </w:r>
-      <w:r>
-        <w:t xml:space="preserve">   </w:t>
-      </w:r>
-      <w:r>
-        <w:t xml:space="preserve"> Engineering</w:t>
-      </w:r>
-      <w:bookmarkEnd w:id="82"/>
+      <w:r>
+        <w:rPr>
+          <w:rFonts w:eastAsia="Times New Roman" w:cs="Times New Roman"/>
+          <w:szCs w:val="24"/>
+          <w:lang w:eastAsia="en-GB"/>
+        </w:rPr>
+        <w:t>The spiral model's most unique characteristic is its risk analysis. Prototypes and models are used in this phase to identify, assess, and mitigate potential risks. To lower the chance of failure, the development team evaluates operational, financial, schedule-related, and technological risks.</w:t>
+      </w:r>
     </w:p>
     <w:p>
       <w:pPr>
@@ -15126,14 +15803,22 @@
           <w:lang w:eastAsia="en-GB"/>
         </w:rPr>
       </w:pPr>
-      <w:r>
-        <w:rPr>
-          <w:rFonts w:eastAsia="Times New Roman" w:cs="Times New Roman"/>
-          <w:szCs w:val="24"/>
-          <w:lang w:eastAsia="en-GB"/>
-        </w:rPr>
-        <w:t>This is the real development phase, during which system design, testing, and coding are done. The product is built incrementally, with every cycle resulting in a deliverable or prototype that changes with each iteration.</w:t>
-      </w:r>
+    </w:p>
+    <w:p>
+      <w:pPr>
+        <w:pStyle w:val="Heading3"/>
+      </w:pPr>
+      <w:bookmarkStart w:id="91" w:name="_Toc191551593"/>
+      <w:r>
+        <w:t>8.1.3</w:t>
+      </w:r>
+      <w:r>
+        <w:t xml:space="preserve">   </w:t>
+      </w:r>
+      <w:r>
+        <w:t xml:space="preserve"> Engineering</w:t>
+      </w:r>
+      <w:bookmarkEnd w:id="91"/>
     </w:p>
     <w:p>
       <w:pPr>
@@ -15145,12 +15830,31 @@
           <w:lang w:eastAsia="en-GB"/>
         </w:rPr>
       </w:pPr>
+      <w:r>
+        <w:rPr>
+          <w:rFonts w:eastAsia="Times New Roman" w:cs="Times New Roman"/>
+          <w:szCs w:val="24"/>
+          <w:lang w:eastAsia="en-GB"/>
+        </w:rPr>
+        <w:t>This is the real development phase, during which system design, testing, and coding are done. The product is built incrementally, with every cycle resulting in a deliverable or prototype that changes with each iteration.</w:t>
+      </w:r>
+    </w:p>
+    <w:p>
+      <w:pPr>
+        <w:spacing w:after="0" w:line="360" w:lineRule="auto"/>
+        <w:jc w:val="both"/>
+        <w:rPr>
+          <w:rFonts w:eastAsia="Times New Roman" w:cs="Times New Roman"/>
+          <w:szCs w:val="24"/>
+          <w:lang w:eastAsia="en-GB"/>
+        </w:rPr>
+      </w:pPr>
     </w:p>
     <w:p>
       <w:pPr>
         <w:pStyle w:val="Heading3"/>
       </w:pPr>
-      <w:bookmarkStart w:id="83" w:name="_Toc191551594"/>
+      <w:bookmarkStart w:id="92" w:name="_Toc191551594"/>
       <w:r>
         <w:t xml:space="preserve">8.1.4 </w:t>
       </w:r>
@@ -15160,7 +15864,7 @@
       <w:r>
         <w:t>Evaluation</w:t>
       </w:r>
-      <w:bookmarkEnd w:id="83"/>
+      <w:bookmarkEnd w:id="92"/>
     </w:p>
     <w:p>
       <w:pPr>
@@ -15271,7 +15975,7 @@
           <w:b w:val="0"/>
         </w:rPr>
       </w:pPr>
-      <w:bookmarkStart w:id="84" w:name="_Toc191551595"/>
+      <w:bookmarkStart w:id="93" w:name="_Toc191551595"/>
       <w:r>
         <w:rPr>
           <w:b w:val="0"/>
@@ -15279,7 +15983,13 @@
         <w:lastRenderedPageBreak/>
         <w:t>Project Gantt Chart/ Timeline Chart</w:t>
       </w:r>
-      <w:bookmarkEnd w:id="84"/>
+      <w:bookmarkEnd w:id="93"/>
+    </w:p>
+    <w:p>
+      <w:pPr>
+        <w:keepNext/>
+        <w:spacing w:line="360" w:lineRule="auto"/>
+      </w:pPr>
     </w:p>
     <w:p>
       <w:pPr>
@@ -15300,9 +16010,9 @@
           <w:lang w:val="en-US"/>
         </w:rPr>
         <w:drawing>
-          <wp:inline distT="0" distB="0" distL="0" distR="0" wp14:anchorId="5E1E957C" wp14:editId="3EC41350">
-            <wp:extent cx="5274310" cy="1825864"/>
-            <wp:effectExtent l="0" t="0" r="2540" b="3175"/>
+          <wp:inline distT="0" distB="0" distL="0" distR="0" wp14:anchorId="5E1E957C" wp14:editId="02DB4027">
+            <wp:extent cx="6007100" cy="3213013"/>
+            <wp:effectExtent l="0" t="0" r="0" b="6985"/>
             <wp:docPr id="13" name="Picture 13" descr="C:\Users\Dell\AppData\Local\Packages\5319275A.WhatsAppDesktop_cv1g1gvanyjgm\TempState\54F3BC04830D762A3B56A789B6FF62DF\WhatsApp Image 2025-01-18 at 20.10.21_e347310a.jpg"/>
             <wp:cNvGraphicFramePr>
               <a:graphicFrameLocks xmlns:a="http://schemas.openxmlformats.org/drawingml/2006/main" noChangeAspect="1"/>
@@ -15332,7 +16042,7 @@
                   <pic:spPr bwMode="auto">
                     <a:xfrm>
                       <a:off x="0" y="0"/>
-                      <a:ext cx="5274310" cy="1825864"/>
+                      <a:ext cx="6075549" cy="3249624"/>
                     </a:xfrm>
                     <a:prstGeom prst="rect">
                       <a:avLst/>
@@ -15352,7 +16062,6 @@
     <w:p>
       <w:pPr>
         <w:pStyle w:val="Caption"/>
-        <w:spacing w:line="360" w:lineRule="auto"/>
         <w:jc w:val="center"/>
         <w:rPr>
           <w:i w:val="0"/>
@@ -15360,8 +16069,7 @@
           <w:szCs w:val="24"/>
         </w:rPr>
       </w:pPr>
-      <w:bookmarkStart w:id="85" w:name="_Toc191086468"/>
-      <w:bookmarkStart w:id="86" w:name="_Toc191551614"/>
+      <w:bookmarkStart w:id="94" w:name="_Toc191552986"/>
       <w:r>
         <w:rPr>
           <w:i w:val="0"/>
@@ -15466,10 +16174,14 @@
           <w:sz w:val="24"/>
           <w:szCs w:val="24"/>
         </w:rPr>
-        <w:t xml:space="preserve"> Timeline chart</w:t>
-      </w:r>
-      <w:bookmarkEnd w:id="85"/>
-      <w:bookmarkEnd w:id="86"/>
+        <w:t xml:space="preserve"> Project Gantt Chart</w:t>
+      </w:r>
+      <w:bookmarkEnd w:id="94"/>
+    </w:p>
+    <w:p>
+      <w:pPr>
+        <w:spacing w:line="360" w:lineRule="auto"/>
+      </w:pPr>
     </w:p>
     <w:p>
       <w:pPr>
@@ -15765,40 +16477,10 @@
     </w:p>
     <w:p>
       <w:pPr>
-        <w:spacing w:line="360" w:lineRule="auto"/>
-        <w:rPr>
-          <w:lang w:val="en-US"/>
-        </w:rPr>
-      </w:pPr>
-    </w:p>
-    <w:p>
-      <w:pPr>
-        <w:spacing w:line="360" w:lineRule="auto"/>
-        <w:rPr>
-          <w:lang w:val="en-US"/>
-        </w:rPr>
-      </w:pPr>
-    </w:p>
-    <w:p>
-      <w:pPr>
-        <w:spacing w:line="360" w:lineRule="auto"/>
-        <w:rPr>
-          <w:lang w:val="en-US"/>
-        </w:rPr>
-      </w:pPr>
-    </w:p>
-    <w:p>
-      <w:pPr>
-        <w:rPr>
-          <w:lang w:val="en-US"/>
-        </w:rPr>
-      </w:pPr>
-      <w:r>
-        <w:rPr>
-          <w:lang w:val="en-US"/>
-        </w:rPr>
-        <w:br w:type="page"/>
-      </w:r>
+        <w:rPr>
+          <w:lang w:val="en-US"/>
+        </w:rPr>
+      </w:pPr>
     </w:p>
     <w:p>
       <w:pPr>
@@ -15812,15 +16494,14 @@
           <w:b w:val="0"/>
         </w:rPr>
       </w:pPr>
-      <w:bookmarkStart w:id="87" w:name="_Toc191551596"/>
+      <w:bookmarkStart w:id="95" w:name="_Toc191551596"/>
       <w:r>
         <w:rPr>
           <w:b w:val="0"/>
         </w:rPr>
-        <w:lastRenderedPageBreak/>
         <w:t>Tools used</w:t>
       </w:r>
-      <w:bookmarkEnd w:id="87"/>
+      <w:bookmarkEnd w:id="95"/>
     </w:p>
     <w:p>
       <w:pPr>
@@ -15848,7 +16529,15 @@
         <w:jc w:val="both"/>
       </w:pPr>
       <w:r>
-        <w:t>D-Academe utilizes blockchain technology for transparency and security. The platform integrates:</w:t>
+        <w:t xml:space="preserve">D-Academe utilizes </w:t>
+      </w:r>
+      <w:proofErr w:type="spellStart"/>
+      <w:r>
+        <w:t>blockchain</w:t>
+      </w:r>
+      <w:proofErr w:type="spellEnd"/>
+      <w:r>
+        <w:t xml:space="preserve"> technology for transparency and security. The platform integrates:</w:t>
       </w:r>
     </w:p>
     <w:p>
@@ -15861,13 +16550,31 @@
         <w:spacing w:line="360" w:lineRule="auto"/>
         <w:jc w:val="both"/>
       </w:pPr>
+      <w:proofErr w:type="spellStart"/>
       <w:r>
         <w:rPr>
           <w:rStyle w:val="Strong"/>
           <w:b w:val="0"/>
         </w:rPr>
-        <w:t>Ethereum Blockchain</w:t>
-      </w:r>
+        <w:t>Ethereum</w:t>
+      </w:r>
+      <w:proofErr w:type="spellEnd"/>
+      <w:r>
+        <w:rPr>
+          <w:rStyle w:val="Strong"/>
+          <w:b w:val="0"/>
+        </w:rPr>
+        <w:t xml:space="preserve"> </w:t>
+      </w:r>
+      <w:proofErr w:type="spellStart"/>
+      <w:r>
+        <w:rPr>
+          <w:rStyle w:val="Strong"/>
+          <w:b w:val="0"/>
+        </w:rPr>
+        <w:t>Blockchain</w:t>
+      </w:r>
+      <w:proofErr w:type="spellEnd"/>
       <w:r>
         <w:t xml:space="preserve"> for smart contract execution.</w:t>
       </w:r>
@@ -16149,8 +16856,13 @@
                 <w:lang w:val="en-US"/>
               </w:rPr>
             </w:pPr>
-            <w:r>
-              <w:t>Blockchain Platform</w:t>
+            <w:proofErr w:type="spellStart"/>
+            <w:r>
+              <w:t>Blockchain</w:t>
+            </w:r>
+            <w:proofErr w:type="spellEnd"/>
+            <w:r>
+              <w:t xml:space="preserve"> Platform</w:t>
             </w:r>
           </w:p>
         </w:tc>
@@ -16167,9 +16879,11 @@
                 <w:lang w:val="en-US"/>
               </w:rPr>
             </w:pPr>
+            <w:proofErr w:type="spellStart"/>
             <w:r>
               <w:t>Ethereum</w:t>
             </w:r>
+            <w:proofErr w:type="spellEnd"/>
           </w:p>
         </w:tc>
         <w:tc>
@@ -16248,7 +16962,15 @@
               </w:rPr>
             </w:pPr>
             <w:r>
-              <w:t>Programming language for writing Ethereum-based smart contracts.</w:t>
+              <w:t xml:space="preserve">Programming language for writing </w:t>
+            </w:r>
+            <w:proofErr w:type="spellStart"/>
+            <w:r>
+              <w:t>Ethereum</w:t>
+            </w:r>
+            <w:proofErr w:type="spellEnd"/>
+            <w:r>
+              <w:t>-based smart contracts.</w:t>
             </w:r>
           </w:p>
         </w:tc>
@@ -16310,7 +17032,15 @@
               </w:rPr>
             </w:pPr>
             <w:r>
-              <w:t>Server-side logic, APIs, and integration with blockchain.</w:t>
+              <w:t xml:space="preserve">Server-side logic, APIs, and integration with </w:t>
+            </w:r>
+            <w:proofErr w:type="spellStart"/>
+            <w:r>
+              <w:t>blockchain</w:t>
+            </w:r>
+            <w:proofErr w:type="spellEnd"/>
+            <w:r>
+              <w:t>.</w:t>
             </w:r>
           </w:p>
         </w:tc>
@@ -16434,7 +17164,15 @@
               </w:rPr>
             </w:pPr>
             <w:r>
-              <w:t>User interface development for interacting with blockchain and streaming.</w:t>
+              <w:t xml:space="preserve">User interface development for interacting with </w:t>
+            </w:r>
+            <w:proofErr w:type="spellStart"/>
+            <w:r>
+              <w:t>blockchain</w:t>
+            </w:r>
+            <w:proofErr w:type="spellEnd"/>
+            <w:r>
+              <w:t xml:space="preserve"> and streaming.</w:t>
             </w:r>
           </w:p>
         </w:tc>
@@ -16768,7 +17506,7 @@
           <w:szCs w:val="24"/>
         </w:rPr>
       </w:pPr>
-      <w:bookmarkStart w:id="88" w:name="_Toc191123135"/>
+      <w:bookmarkStart w:id="96" w:name="_Toc191123135"/>
       <w:r>
         <w:rPr>
           <w:i w:val="0"/>
@@ -16901,7 +17639,7 @@
         </w:rPr>
         <w:t xml:space="preserve"> Technology stack</w:t>
       </w:r>
-      <w:bookmarkEnd w:id="88"/>
+      <w:bookmarkEnd w:id="96"/>
     </w:p>
     <w:p/>
     <w:p/>
@@ -16924,7 +17662,7 @@
           <w:szCs w:val="28"/>
         </w:rPr>
       </w:pPr>
-      <w:bookmarkStart w:id="89" w:name="_Toc191551597"/>
+      <w:bookmarkStart w:id="97" w:name="_Toc191551597"/>
       <w:r>
         <w:rPr>
           <w:b w:val="0"/>
@@ -16932,7 +17670,7 @@
         <w:lastRenderedPageBreak/>
         <w:t>TESTING</w:t>
       </w:r>
-      <w:bookmarkEnd w:id="89"/>
+      <w:bookmarkEnd w:id="97"/>
     </w:p>
     <w:p>
       <w:pPr>
@@ -17019,8 +17757,9 @@
           <w:szCs w:val="24"/>
         </w:rPr>
       </w:pPr>
-      <w:bookmarkStart w:id="90" w:name="_Toc191086469"/>
-      <w:bookmarkStart w:id="91" w:name="_Toc191551615"/>
+      <w:bookmarkStart w:id="98" w:name="_Toc191086469"/>
+      <w:bookmarkStart w:id="99" w:name="_Toc191551615"/>
+      <w:bookmarkStart w:id="100" w:name="_Toc191552987"/>
       <w:r>
         <w:rPr>
           <w:i w:val="0"/>
@@ -17127,8 +17866,9 @@
         </w:rPr>
         <w:t xml:space="preserve"> Software Testing Life cycle</w:t>
       </w:r>
-      <w:bookmarkEnd w:id="90"/>
-      <w:bookmarkEnd w:id="91"/>
+      <w:bookmarkEnd w:id="98"/>
+      <w:bookmarkEnd w:id="99"/>
+      <w:bookmarkEnd w:id="100"/>
     </w:p>
     <w:p>
       <w:pPr>
@@ -17478,11 +18218,11 @@
           <w:b w:val="0"/>
         </w:rPr>
       </w:pPr>
-      <w:bookmarkStart w:id="92" w:name="_Toc57274838"/>
-      <w:bookmarkStart w:id="93" w:name="_Toc125564173"/>
-      <w:bookmarkStart w:id="94" w:name="_Toc125564247"/>
-      <w:bookmarkStart w:id="95" w:name="_Toc125910804"/>
-      <w:bookmarkStart w:id="96" w:name="_Toc191551598"/>
+      <w:bookmarkStart w:id="101" w:name="_Toc57274838"/>
+      <w:bookmarkStart w:id="102" w:name="_Toc125564173"/>
+      <w:bookmarkStart w:id="103" w:name="_Toc125564247"/>
+      <w:bookmarkStart w:id="104" w:name="_Toc125910804"/>
+      <w:bookmarkStart w:id="105" w:name="_Toc191551598"/>
       <w:r>
         <w:rPr>
           <w:b w:val="0"/>
@@ -17490,17 +18230,17 @@
         <w:lastRenderedPageBreak/>
         <w:t>T</w:t>
       </w:r>
-      <w:bookmarkEnd w:id="92"/>
-      <w:bookmarkEnd w:id="93"/>
-      <w:bookmarkEnd w:id="94"/>
+      <w:bookmarkEnd w:id="101"/>
+      <w:bookmarkEnd w:id="102"/>
+      <w:bookmarkEnd w:id="103"/>
       <w:r>
         <w:rPr>
           <w:b w:val="0"/>
         </w:rPr>
         <w:t>est Case</w:t>
       </w:r>
-      <w:bookmarkEnd w:id="95"/>
-      <w:bookmarkEnd w:id="96"/>
+      <w:bookmarkEnd w:id="104"/>
+      <w:bookmarkEnd w:id="105"/>
       <w:r>
         <w:rPr>
           <w:b w:val="0"/>
@@ -18306,7 +19046,21 @@
               <w:rPr>
                 <w:rFonts w:cs="Times New Roman"/>
               </w:rPr>
-              <w:t xml:space="preserve">Name: Ram Thapa </w:t>
+              <w:t xml:space="preserve">Name: Ram </w:t>
+            </w:r>
+            <w:proofErr w:type="spellStart"/>
+            <w:r>
+              <w:rPr>
+                <w:rFonts w:cs="Times New Roman"/>
+              </w:rPr>
+              <w:t>Thapa</w:t>
+            </w:r>
+            <w:proofErr w:type="spellEnd"/>
+            <w:r>
+              <w:rPr>
+                <w:rFonts w:cs="Times New Roman"/>
+              </w:rPr>
+              <w:t xml:space="preserve"> </w:t>
             </w:r>
           </w:p>
           <w:p>
@@ -18354,8 +19108,16 @@
               <w:rPr>
                 <w:rFonts w:cs="Times New Roman"/>
               </w:rPr>
-              <w:t>Address: Pokhara</w:t>
-            </w:r>
+              <w:t xml:space="preserve">Address: </w:t>
+            </w:r>
+            <w:proofErr w:type="spellStart"/>
+            <w:r>
+              <w:rPr>
+                <w:rFonts w:cs="Times New Roman"/>
+              </w:rPr>
+              <w:t>Pokhara</w:t>
+            </w:r>
+            <w:proofErr w:type="spellEnd"/>
           </w:p>
           <w:p>
             <w:pPr>
@@ -18704,9 +19466,9 @@
           <w:szCs w:val="24"/>
         </w:rPr>
       </w:pPr>
-      <w:bookmarkStart w:id="97" w:name="_Toc191085494"/>
-      <w:bookmarkStart w:id="98" w:name="_Toc191085559"/>
-      <w:bookmarkStart w:id="99" w:name="_Toc191123136"/>
+      <w:bookmarkStart w:id="106" w:name="_Toc191085494"/>
+      <w:bookmarkStart w:id="107" w:name="_Toc191085559"/>
+      <w:bookmarkStart w:id="108" w:name="_Toc191123136"/>
       <w:r>
         <w:rPr>
           <w:i w:val="0"/>
@@ -18813,9 +19575,9 @@
         </w:rPr>
         <w:t xml:space="preserve"> Module testing of a login function for user</w:t>
       </w:r>
-      <w:bookmarkEnd w:id="97"/>
-      <w:bookmarkEnd w:id="98"/>
-      <w:bookmarkEnd w:id="99"/>
+      <w:bookmarkEnd w:id="106"/>
+      <w:bookmarkEnd w:id="107"/>
+      <w:bookmarkEnd w:id="108"/>
     </w:p>
     <w:p>
       <w:pPr>
@@ -19315,12 +20077,14 @@
                 <w:rFonts w:cs="Times New Roman"/>
               </w:rPr>
             </w:pPr>
+            <w:proofErr w:type="spellStart"/>
             <w:r>
               <w:rPr>
                 <w:rFonts w:cs="Times New Roman"/>
               </w:rPr>
               <w:t>blockchain</w:t>
             </w:r>
+            <w:proofErr w:type="spellEnd"/>
           </w:p>
         </w:tc>
         <w:tc>
@@ -19876,9 +20640,9 @@
           <w:szCs w:val="24"/>
         </w:rPr>
       </w:pPr>
-      <w:bookmarkStart w:id="100" w:name="_Toc191085495"/>
-      <w:bookmarkStart w:id="101" w:name="_Toc191085560"/>
-      <w:bookmarkStart w:id="102" w:name="_Toc191123137"/>
+      <w:bookmarkStart w:id="109" w:name="_Toc191085495"/>
+      <w:bookmarkStart w:id="110" w:name="_Toc191085560"/>
+      <w:bookmarkStart w:id="111" w:name="_Toc191123137"/>
       <w:r>
         <w:rPr>
           <w:i w:val="0"/>
@@ -19985,9 +20749,9 @@
         </w:rPr>
         <w:t xml:space="preserve"> Module testing of a Main Menu function for user</w:t>
       </w:r>
-      <w:bookmarkEnd w:id="100"/>
-      <w:bookmarkEnd w:id="101"/>
-      <w:bookmarkEnd w:id="102"/>
+      <w:bookmarkEnd w:id="109"/>
+      <w:bookmarkEnd w:id="110"/>
+      <w:bookmarkEnd w:id="111"/>
     </w:p>
     <w:p>
       <w:pPr>
@@ -20855,7 +21619,21 @@
                 <w:rFonts w:cs="Times New Roman"/>
               </w:rPr>
               <w:lastRenderedPageBreak/>
-              <w:t xml:space="preserve">Name: Ramesh Thapa </w:t>
+              <w:t xml:space="preserve">Name: Ramesh </w:t>
+            </w:r>
+            <w:proofErr w:type="spellStart"/>
+            <w:r>
+              <w:rPr>
+                <w:rFonts w:cs="Times New Roman"/>
+              </w:rPr>
+              <w:t>Thapa</w:t>
+            </w:r>
+            <w:proofErr w:type="spellEnd"/>
+            <w:r>
+              <w:rPr>
+                <w:rFonts w:cs="Times New Roman"/>
+              </w:rPr>
+              <w:t xml:space="preserve"> </w:t>
             </w:r>
           </w:p>
           <w:p>
@@ -21224,9 +22002,9 @@
           <w:szCs w:val="24"/>
         </w:rPr>
       </w:pPr>
-      <w:bookmarkStart w:id="103" w:name="_Toc191085496"/>
-      <w:bookmarkStart w:id="104" w:name="_Toc191085561"/>
-      <w:bookmarkStart w:id="105" w:name="_Toc191123138"/>
+      <w:bookmarkStart w:id="112" w:name="_Toc191085496"/>
+      <w:bookmarkStart w:id="113" w:name="_Toc191085561"/>
+      <w:bookmarkStart w:id="114" w:name="_Toc191123138"/>
       <w:r>
         <w:rPr>
           <w:i w:val="0"/>
@@ -21333,9 +22111,9 @@
         </w:rPr>
         <w:t xml:space="preserve"> Module testing of a login function for admin</w:t>
       </w:r>
-      <w:bookmarkEnd w:id="103"/>
-      <w:bookmarkEnd w:id="104"/>
-      <w:bookmarkEnd w:id="105"/>
+      <w:bookmarkEnd w:id="112"/>
+      <w:bookmarkEnd w:id="113"/>
+      <w:bookmarkEnd w:id="114"/>
     </w:p>
     <w:p>
       <w:pPr>
@@ -22080,6 +22858,7 @@
                 <w:rFonts w:cs="Times New Roman"/>
               </w:rPr>
             </w:pPr>
+            <w:proofErr w:type="spellStart"/>
             <w:r>
               <w:rPr>
                 <w:rFonts w:cs="Times New Roman"/>
@@ -22087,6 +22866,7 @@
               <w:lastRenderedPageBreak/>
               <w:t>blockchain</w:t>
             </w:r>
+            <w:proofErr w:type="spellEnd"/>
           </w:p>
         </w:tc>
         <w:tc>
@@ -22123,7 +22903,7 @@
           <w:szCs w:val="24"/>
         </w:rPr>
       </w:pPr>
-      <w:bookmarkStart w:id="106" w:name="_Toc158660968"/>
+      <w:bookmarkStart w:id="115" w:name="_Toc158660968"/>
     </w:p>
     <w:p>
       <w:pPr>
@@ -22136,9 +22916,9 @@
           <w:szCs w:val="24"/>
         </w:rPr>
       </w:pPr>
-      <w:bookmarkStart w:id="107" w:name="_Toc191085497"/>
-      <w:bookmarkStart w:id="108" w:name="_Toc191085562"/>
-      <w:bookmarkStart w:id="109" w:name="_Toc191123139"/>
+      <w:bookmarkStart w:id="116" w:name="_Toc191085497"/>
+      <w:bookmarkStart w:id="117" w:name="_Toc191085562"/>
+      <w:bookmarkStart w:id="118" w:name="_Toc191123139"/>
       <w:r>
         <w:rPr>
           <w:i w:val="0"/>
@@ -22245,9 +23025,9 @@
         </w:rPr>
         <w:t xml:space="preserve"> Module testing of a Main Menu function for admin</w:t>
       </w:r>
-      <w:bookmarkEnd w:id="107"/>
-      <w:bookmarkEnd w:id="108"/>
-      <w:bookmarkEnd w:id="109"/>
+      <w:bookmarkEnd w:id="116"/>
+      <w:bookmarkEnd w:id="117"/>
+      <w:bookmarkEnd w:id="118"/>
     </w:p>
     <w:p>
       <w:pPr>
@@ -22281,11 +23061,11 @@
       <w:r>
         <w:br w:type="page"/>
       </w:r>
-      <w:bookmarkStart w:id="110" w:name="_Toc57274839"/>
-      <w:bookmarkStart w:id="111" w:name="_Toc125564174"/>
-      <w:bookmarkStart w:id="112" w:name="_Toc125564248"/>
-      <w:bookmarkStart w:id="113" w:name="_Toc125910805"/>
-      <w:bookmarkEnd w:id="106"/>
+      <w:bookmarkStart w:id="119" w:name="_Toc57274839"/>
+      <w:bookmarkStart w:id="120" w:name="_Toc125564174"/>
+      <w:bookmarkStart w:id="121" w:name="_Toc125564248"/>
+      <w:bookmarkStart w:id="122" w:name="_Toc125910805"/>
+      <w:bookmarkEnd w:id="115"/>
     </w:p>
     <w:p>
       <w:pPr>
@@ -22300,7 +23080,7 @@
           <w:b w:val="0"/>
         </w:rPr>
       </w:pPr>
-      <w:bookmarkStart w:id="114" w:name="_Toc191551599"/>
+      <w:bookmarkStart w:id="123" w:name="_Toc191551599"/>
       <w:r>
         <w:rPr>
           <w:b w:val="0"/>
@@ -22308,11 +23088,11 @@
         <w:lastRenderedPageBreak/>
         <w:t>A Test Matrix with Tested modules or Requirement Traceability Matrix</w:t>
       </w:r>
-      <w:bookmarkEnd w:id="110"/>
-      <w:bookmarkEnd w:id="111"/>
-      <w:bookmarkEnd w:id="112"/>
-      <w:bookmarkEnd w:id="113"/>
-      <w:bookmarkEnd w:id="114"/>
+      <w:bookmarkEnd w:id="119"/>
+      <w:bookmarkEnd w:id="120"/>
+      <w:bookmarkEnd w:id="121"/>
+      <w:bookmarkEnd w:id="122"/>
+      <w:bookmarkEnd w:id="123"/>
     </w:p>
     <w:p>
       <w:pPr>
@@ -22399,9 +23179,9 @@
                 <w:rFonts w:cs="Times New Roman"/>
               </w:rPr>
             </w:pPr>
-            <w:bookmarkStart w:id="115" w:name="_Toc158710284"/>
-            <w:bookmarkStart w:id="116" w:name="_Toc190529103"/>
-            <w:bookmarkStart w:id="117" w:name="_Toc125910821"/>
+            <w:bookmarkStart w:id="124" w:name="_Toc158710284"/>
+            <w:bookmarkStart w:id="125" w:name="_Toc190529103"/>
+            <w:bookmarkStart w:id="126" w:name="_Toc125910821"/>
             <w:r>
               <w:rPr>
                 <w:rFonts w:cs="Times New Roman"/>
@@ -24769,12 +25549,12 @@
           <w:szCs w:val="24"/>
         </w:rPr>
       </w:pPr>
-      <w:bookmarkStart w:id="118" w:name="_Toc191085498"/>
-      <w:bookmarkStart w:id="119" w:name="_Toc191085563"/>
-      <w:bookmarkStart w:id="120" w:name="_Toc191123140"/>
-      <w:bookmarkEnd w:id="115"/>
-      <w:bookmarkEnd w:id="116"/>
-      <w:bookmarkEnd w:id="117"/>
+      <w:bookmarkStart w:id="127" w:name="_Toc191085498"/>
+      <w:bookmarkStart w:id="128" w:name="_Toc191085563"/>
+      <w:bookmarkStart w:id="129" w:name="_Toc191123140"/>
+      <w:bookmarkEnd w:id="124"/>
+      <w:bookmarkEnd w:id="125"/>
+      <w:bookmarkEnd w:id="126"/>
       <w:r>
         <w:rPr>
           <w:i w:val="0"/>
@@ -24881,9 +25661,9 @@
         </w:rPr>
         <w:t xml:space="preserve"> Requirement Traceability Matrix</w:t>
       </w:r>
-      <w:bookmarkEnd w:id="118"/>
-      <w:bookmarkEnd w:id="119"/>
-      <w:bookmarkEnd w:id="120"/>
+      <w:bookmarkEnd w:id="127"/>
+      <w:bookmarkEnd w:id="128"/>
+      <w:bookmarkEnd w:id="129"/>
     </w:p>
     <w:p>
       <w:pPr>
@@ -24916,7 +25696,7 @@
           <w:b w:val="0"/>
         </w:rPr>
       </w:pPr>
-      <w:bookmarkStart w:id="121" w:name="_Toc191551600"/>
+      <w:bookmarkStart w:id="130" w:name="_Toc191551600"/>
       <w:r>
         <w:rPr>
           <w:rFonts w:cs="Times New Roman"/>
@@ -24939,7 +25719,7 @@
         </w:rPr>
         <w:t xml:space="preserve"> Acceptance Testing (UAT)</w:t>
       </w:r>
-      <w:bookmarkEnd w:id="121"/>
+      <w:bookmarkEnd w:id="130"/>
     </w:p>
     <w:p>
       <w:pPr>
@@ -27233,7 +28013,7 @@
           <w:lang w:val="en-US"/>
         </w:rPr>
       </w:pPr>
-      <w:bookmarkStart w:id="122" w:name="_Toc191123141"/>
+      <w:bookmarkStart w:id="131" w:name="_Toc191123141"/>
       <w:r>
         <w:rPr>
           <w:i w:val="0"/>
@@ -27340,7 +28120,7 @@
         </w:rPr>
         <w:t xml:space="preserve"> User Acceptance Testing (UAT)</w:t>
       </w:r>
-      <w:bookmarkEnd w:id="122"/>
+      <w:bookmarkEnd w:id="131"/>
       <w:r>
         <w:rPr>
           <w:i w:val="0"/>
@@ -27365,8 +28145,8 @@
           <w:bCs/>
         </w:rPr>
       </w:pPr>
-      <w:bookmarkStart w:id="123" w:name="_Toc125805813"/>
-      <w:bookmarkStart w:id="124" w:name="_Toc191551601"/>
+      <w:bookmarkStart w:id="132" w:name="_Toc125805813"/>
+      <w:bookmarkStart w:id="133" w:name="_Toc191551601"/>
       <w:r>
         <w:rPr>
           <w:b w:val="0"/>
@@ -27375,8 +28155,8 @@
         <w:lastRenderedPageBreak/>
         <w:t>PROJECT RESULTS</w:t>
       </w:r>
-      <w:bookmarkEnd w:id="123"/>
-      <w:bookmarkEnd w:id="124"/>
+      <w:bookmarkEnd w:id="132"/>
+      <w:bookmarkEnd w:id="133"/>
     </w:p>
     <w:p>
       <w:pPr>
@@ -27390,7 +28170,21 @@
         <w:rPr>
           <w:szCs w:val="24"/>
         </w:rPr>
-        <w:t>The D-Academe platform has ensured transformative outcomes in the realm of online education. Its architecture and real-time interactivity ensure extended access to learning that is more engaging and inclusive. It further provided seamless course management for both learners and educators, bright live learning sessions, and blockchain certification for transparency and trust in credentials.</w:t>
+        <w:t xml:space="preserve">The D-Academe platform has ensured transformative outcomes in the realm of online education. Its architecture and real-time interactivity ensure extended access to learning that is more engaging and inclusive. It further provided seamless course management for both learners and educators, bright live learning sessions, and </w:t>
+      </w:r>
+      <w:proofErr w:type="spellStart"/>
+      <w:r>
+        <w:rPr>
+          <w:szCs w:val="24"/>
+        </w:rPr>
+        <w:t>blockchain</w:t>
+      </w:r>
+      <w:proofErr w:type="spellEnd"/>
+      <w:r>
+        <w:rPr>
+          <w:szCs w:val="24"/>
+        </w:rPr>
+        <w:t xml:space="preserve"> certification for transparency and trust in credentials.</w:t>
       </w:r>
     </w:p>
     <w:p>
@@ -27461,8 +28255,8 @@
           <w:b w:val="0"/>
         </w:rPr>
       </w:pPr>
-      <w:bookmarkStart w:id="125" w:name="_Toc125805814"/>
-      <w:bookmarkStart w:id="126" w:name="_Toc191551602"/>
+      <w:bookmarkStart w:id="134" w:name="_Toc125805814"/>
+      <w:bookmarkStart w:id="135" w:name="_Toc191551602"/>
       <w:r>
         <w:rPr>
           <w:b w:val="0"/>
@@ -27470,8 +28264,8 @@
         <w:lastRenderedPageBreak/>
         <w:t>FUTURE ENHANCEMENTS</w:t>
       </w:r>
-      <w:bookmarkEnd w:id="125"/>
-      <w:bookmarkEnd w:id="126"/>
+      <w:bookmarkEnd w:id="134"/>
+      <w:bookmarkEnd w:id="135"/>
     </w:p>
     <w:p>
       <w:pPr>
@@ -27645,7 +28439,7 @@
           <w:lang w:val="en-US"/>
         </w:rPr>
       </w:pPr>
-      <w:bookmarkStart w:id="127" w:name="_Toc125805816"/>
+      <w:bookmarkStart w:id="136" w:name="_Toc125805816"/>
       <w:r>
         <w:rPr>
           <w:b w:val="0"/>
@@ -27654,7 +28448,7 @@
         <w:lastRenderedPageBreak/>
         <w:t xml:space="preserve"> </w:t>
       </w:r>
-      <w:bookmarkStart w:id="128" w:name="_Toc191551603"/>
+      <w:bookmarkStart w:id="137" w:name="_Toc191551603"/>
       <w:r>
         <w:rPr>
           <w:b w:val="0"/>
@@ -27662,7 +28456,7 @@
         </w:rPr>
         <w:t>CONCLUSION</w:t>
       </w:r>
-      <w:bookmarkEnd w:id="128"/>
+      <w:bookmarkEnd w:id="137"/>
       <w:r>
         <w:rPr>
           <w:b w:val="0"/>
@@ -27725,8 +28519,8 @@
           <w:lang w:val="en-US"/>
         </w:rPr>
       </w:pPr>
-      <w:bookmarkStart w:id="129" w:name="_Toc191551604"/>
-      <w:bookmarkEnd w:id="127"/>
+      <w:bookmarkStart w:id="138" w:name="_Toc191551604"/>
+      <w:bookmarkEnd w:id="136"/>
       <w:r>
         <w:rPr>
           <w:b w:val="0"/>
@@ -27735,7 +28529,7 @@
         <w:lastRenderedPageBreak/>
         <w:t>REFERENCES</w:t>
       </w:r>
-      <w:bookmarkEnd w:id="129"/>
+      <w:bookmarkEnd w:id="138"/>
     </w:p>
     <w:p>
       <w:pPr>
@@ -27756,7 +28550,23 @@
       </w:r>
       <w:proofErr w:type="spellEnd"/>
       <w:r>
-        <w:t xml:space="preserve">. (n.d.). Blockchain in Nepal | </w:t>
+        <w:t>. (</w:t>
+      </w:r>
+      <w:proofErr w:type="spellStart"/>
+      <w:r>
+        <w:t>n.d.</w:t>
+      </w:r>
+      <w:proofErr w:type="spellEnd"/>
+      <w:r>
+        <w:t xml:space="preserve">). </w:t>
+      </w:r>
+      <w:proofErr w:type="spellStart"/>
+      <w:r>
+        <w:t>Blockchain</w:t>
+      </w:r>
+      <w:proofErr w:type="spellEnd"/>
+      <w:r>
+        <w:t xml:space="preserve"> in Nepal | </w:t>
       </w:r>
       <w:proofErr w:type="spellStart"/>
       <w:r>
@@ -27799,7 +28609,23 @@
         </w:rPr>
       </w:pPr>
       <w:r>
-        <w:t xml:space="preserve">Infinite IT Solutions Nepal. (n.d.). Blockchain development company - Infinite IT Solutions Nepal. Retrieved February 21, 2025, from </w:t>
+        <w:t>Infinite IT Solutions Nepal. (</w:t>
+      </w:r>
+      <w:proofErr w:type="spellStart"/>
+      <w:r>
+        <w:t>n.d.</w:t>
+      </w:r>
+      <w:proofErr w:type="spellEnd"/>
+      <w:r>
+        <w:t xml:space="preserve">). </w:t>
+      </w:r>
+      <w:proofErr w:type="spellStart"/>
+      <w:r>
+        <w:t>Blockchain</w:t>
+      </w:r>
+      <w:proofErr w:type="spellEnd"/>
+      <w:r>
+        <w:t xml:space="preserve"> development company - Infinite IT Solutions Nepal. Retrieved February 21, 2025, from </w:t>
       </w:r>
       <w:hyperlink r:id="rId27" w:tgtFrame="_new" w:history="1">
         <w:r>
@@ -27826,7 +28652,15 @@
         </w:rPr>
       </w:pPr>
       <w:r>
-        <w:t xml:space="preserve">Anticipation Hub. (2024, February 27). Using blockchain technology to streamline anticipatory action in Nepal. Retrieved from </w:t>
+        <w:t xml:space="preserve">Anticipation Hub. (2024, February 27). Using </w:t>
+      </w:r>
+      <w:proofErr w:type="spellStart"/>
+      <w:r>
+        <w:t>blockchain</w:t>
+      </w:r>
+      <w:proofErr w:type="spellEnd"/>
+      <w:r>
+        <w:t xml:space="preserve"> technology to streamline anticipatory action in Nepal. Retrieved from </w:t>
       </w:r>
       <w:hyperlink r:id="rId28" w:tgtFrame="_new" w:history="1">
         <w:r>
@@ -27853,7 +28687,15 @@
         </w:rPr>
       </w:pPr>
       <w:r>
-        <w:t xml:space="preserve">Digital Gurkha. (2024, May 24). Blockchain in Nepal: Its future and career in Nepal. Retrieved from </w:t>
+        <w:t xml:space="preserve">Digital Gurkha. (2024, May 24). </w:t>
+      </w:r>
+      <w:proofErr w:type="spellStart"/>
+      <w:r>
+        <w:t>Blockchain</w:t>
+      </w:r>
+      <w:proofErr w:type="spellEnd"/>
+      <w:r>
+        <w:t xml:space="preserve"> in Nepal: Its future and career in Nepal. Retrieved from </w:t>
       </w:r>
       <w:hyperlink r:id="rId29" w:tgtFrame="_new" w:history="1">
         <w:r>
@@ -28084,7 +28926,7 @@
           <w:rPr>
             <w:noProof/>
           </w:rPr>
-          <w:t>10</w:t>
+          <w:t>9</w:t>
         </w:r>
         <w:r>
           <w:rPr>
@@ -34646,11 +35488,11 @@
     <w:rsid w:val="00EE5D54"/>
     <w:rsid w:val="00EF1687"/>
     <w:rsid w:val="00F30F84"/>
-    <w:rsid w:val="00F33399"/>
     <w:rsid w:val="00F65E58"/>
     <w:rsid w:val="00F71DAE"/>
     <w:rsid w:val="00F91284"/>
     <w:rsid w:val="00F91B11"/>
+    <w:rsid w:val="00FE219C"/>
   </w:rsids>
   <m:mathPr>
     <m:mathFont m:val="Cambria Math"/>
@@ -35664,7 +36506,7 @@
 </file>
 
 <file path=customXml/itemProps4.xml><?xml version="1.0" encoding="utf-8"?>
-<ds:datastoreItem xmlns:ds="http://schemas.openxmlformats.org/officeDocument/2006/customXml" ds:itemID="{28DFF5CA-D9B2-4B83-B6BD-8B1ECE1136B4}">
+<ds:datastoreItem xmlns:ds="http://schemas.openxmlformats.org/officeDocument/2006/customXml" ds:itemID="{8EFE61E5-3548-4DFE-9008-DFAE8D7E5146}">
   <ds:schemaRefs>
     <ds:schemaRef ds:uri="http://schemas.openxmlformats.org/officeDocument/2006/bibliography"/>
   </ds:schemaRefs>

</xml_diff>